<commit_message>
Add Xac dinh yeu cau
</commit_message>
<xml_diff>
--- a/GDD 1.1.1.docx
+++ b/GDD 1.1.1.docx
@@ -12,14 +12,14 @@
         <w:ind w:left="0" w:firstLine="284"/>
         <w:contextualSpacing/>
         <w:rPr>
-          <w:rFonts w:ascii="Times New Roman" w:eastAsia="Calibri" w:hAnsi="Times New Roman" w:cs="Arial"/>
+          <w:rFonts w:ascii="Times New Roman" w:eastAsia="Calibri" w:hAnsi="Times New Roman" w:cs="Times New Roman"/>
           <w:sz w:val="28"/>
           <w:szCs w:val="24"/>
         </w:rPr>
       </w:pPr>
       <w:r>
         <w:rPr>
-          <w:rFonts w:ascii="Times New Roman" w:eastAsia="Calibri" w:hAnsi="Times New Roman" w:cs="Arial"/>
+          <w:rFonts w:ascii="Times New Roman" w:eastAsia="Calibri" w:hAnsi="Times New Roman" w:cs="Times New Roman"/>
           <w:sz w:val="28"/>
           <w:szCs w:val="24"/>
         </w:rPr>
@@ -32,36 +32,18 @@
         <w:ind w:firstLine="720"/>
         <w:contextualSpacing/>
         <w:rPr>
-          <w:rFonts w:ascii="Times New Roman" w:eastAsia="Calibri" w:hAnsi="Times New Roman" w:cs="Arial"/>
+          <w:rFonts w:ascii="Times New Roman" w:eastAsia="Calibri" w:hAnsi="Times New Roman" w:cs="Times New Roman"/>
           <w:sz w:val="28"/>
           <w:szCs w:val="24"/>
         </w:rPr>
       </w:pPr>
       <w:r>
         <w:rPr>
-          <w:rFonts w:ascii="Times New Roman" w:eastAsia="Calibri" w:hAnsi="Times New Roman" w:cs="Arial"/>
+          <w:rFonts w:ascii="Times New Roman" w:eastAsia="Calibri" w:hAnsi="Times New Roman" w:cs="Times New Roman"/>
           <w:sz w:val="28"/>
           <w:szCs w:val="24"/>
         </w:rPr>
-        <w:t xml:space="preserve">Game được lấy ý tưởng từ phần 1 của series phim John Wick. Đây là trò chơi bắn súng, dễ chơi, phù hợp với thị yếu của </w:t>
-      </w:r>
-      <w:proofErr w:type="spellStart"/>
-      <w:r>
-        <w:rPr>
-          <w:rFonts w:ascii="Times New Roman" w:eastAsia="Calibri" w:hAnsi="Times New Roman" w:cs="Arial"/>
-          <w:sz w:val="28"/>
-          <w:szCs w:val="24"/>
-        </w:rPr>
-        <w:t>của</w:t>
-      </w:r>
-      <w:proofErr w:type="spellEnd"/>
-      <w:r>
-        <w:rPr>
-          <w:rFonts w:ascii="Times New Roman" w:eastAsia="Calibri" w:hAnsi="Times New Roman" w:cs="Arial"/>
-          <w:sz w:val="28"/>
-          <w:szCs w:val="24"/>
-        </w:rPr>
-        <w:t xml:space="preserve"> thanh thiếu niên bay giờ. </w:t>
+        <w:t xml:space="preserve">Game được lấy ý tưởng từ phần 1 của series phim John Wick. Đây là trò chơi bắn súng, dễ chơi, phù hợp với thị yếu của của thanh thiếu niên bay giờ. </w:t>
       </w:r>
     </w:p>
     <w:p>
@@ -70,14 +52,14 @@
         <w:ind w:firstLine="720"/>
         <w:contextualSpacing/>
         <w:rPr>
-          <w:rFonts w:ascii="Times New Roman" w:eastAsia="Calibri" w:hAnsi="Times New Roman" w:cs="Arial"/>
+          <w:rFonts w:ascii="Times New Roman" w:eastAsia="Calibri" w:hAnsi="Times New Roman" w:cs="Times New Roman"/>
           <w:sz w:val="28"/>
           <w:szCs w:val="24"/>
         </w:rPr>
       </w:pPr>
       <w:r>
         <w:rPr>
-          <w:rFonts w:ascii="Times New Roman" w:eastAsia="Calibri" w:hAnsi="Times New Roman" w:cs="Arial"/>
+          <w:rFonts w:ascii="Times New Roman" w:eastAsia="Calibri" w:hAnsi="Times New Roman" w:cs="Times New Roman"/>
           <w:sz w:val="28"/>
           <w:szCs w:val="24"/>
         </w:rPr>
@@ -90,14 +72,14 @@
         <w:ind w:firstLine="284"/>
         <w:contextualSpacing/>
         <w:rPr>
-          <w:rFonts w:ascii="Times New Roman" w:eastAsia="Calibri" w:hAnsi="Times New Roman" w:cs="Arial"/>
+          <w:rFonts w:ascii="Times New Roman" w:eastAsia="Calibri" w:hAnsi="Times New Roman" w:cs="Times New Roman"/>
           <w:sz w:val="28"/>
           <w:szCs w:val="24"/>
         </w:rPr>
       </w:pPr>
       <w:r>
         <w:rPr>
-          <w:rFonts w:ascii="Times New Roman" w:eastAsia="Calibri" w:hAnsi="Times New Roman" w:cs="Arial"/>
+          <w:rFonts w:ascii="Times New Roman" w:eastAsia="Calibri" w:hAnsi="Times New Roman" w:cs="Times New Roman"/>
           <w:sz w:val="28"/>
           <w:szCs w:val="24"/>
         </w:rPr>
@@ -115,14 +97,14 @@
         <w:ind w:left="0" w:firstLine="284"/>
         <w:contextualSpacing/>
         <w:rPr>
-          <w:rFonts w:ascii="Times New Roman" w:eastAsia="Calibri" w:hAnsi="Times New Roman" w:cs="Arial"/>
+          <w:rFonts w:ascii="Times New Roman" w:eastAsia="Calibri" w:hAnsi="Times New Roman" w:cs="Times New Roman"/>
           <w:sz w:val="28"/>
           <w:szCs w:val="24"/>
         </w:rPr>
       </w:pPr>
       <w:r>
         <w:rPr>
-          <w:rFonts w:ascii="Times New Roman" w:eastAsia="Calibri" w:hAnsi="Times New Roman" w:cs="Arial"/>
+          <w:rFonts w:ascii="Times New Roman" w:eastAsia="Calibri" w:hAnsi="Times New Roman" w:cs="Times New Roman"/>
           <w:sz w:val="28"/>
           <w:szCs w:val="24"/>
         </w:rPr>
@@ -139,14 +121,14 @@
         <w:ind w:left="0" w:firstLine="284"/>
         <w:contextualSpacing/>
         <w:rPr>
-          <w:rFonts w:ascii="Times New Roman" w:eastAsia="Calibri" w:hAnsi="Times New Roman" w:cs="Arial"/>
+          <w:rFonts w:ascii="Times New Roman" w:eastAsia="Calibri" w:hAnsi="Times New Roman" w:cs="Times New Roman"/>
           <w:sz w:val="28"/>
           <w:szCs w:val="24"/>
         </w:rPr>
       </w:pPr>
       <w:r>
         <w:rPr>
-          <w:rFonts w:ascii="Times New Roman" w:eastAsia="Calibri" w:hAnsi="Times New Roman" w:cs="Arial"/>
+          <w:rFonts w:ascii="Times New Roman" w:eastAsia="Calibri" w:hAnsi="Times New Roman" w:cs="Times New Roman"/>
           <w:sz w:val="28"/>
           <w:szCs w:val="24"/>
         </w:rPr>
@@ -163,14 +145,14 @@
         <w:ind w:left="0" w:firstLine="284"/>
         <w:contextualSpacing/>
         <w:rPr>
-          <w:rFonts w:ascii="Times New Roman" w:eastAsia="Calibri" w:hAnsi="Times New Roman" w:cs="Arial"/>
+          <w:rFonts w:ascii="Times New Roman" w:eastAsia="Calibri" w:hAnsi="Times New Roman" w:cs="Times New Roman"/>
           <w:sz w:val="28"/>
           <w:szCs w:val="24"/>
         </w:rPr>
       </w:pPr>
       <w:r>
         <w:rPr>
-          <w:rFonts w:ascii="Times New Roman" w:eastAsia="Calibri" w:hAnsi="Times New Roman" w:cs="Arial"/>
+          <w:rFonts w:ascii="Times New Roman" w:eastAsia="Calibri" w:hAnsi="Times New Roman" w:cs="Times New Roman"/>
           <w:sz w:val="28"/>
           <w:szCs w:val="24"/>
         </w:rPr>
@@ -187,14 +169,14 @@
         <w:ind w:left="0" w:firstLine="284"/>
         <w:contextualSpacing/>
         <w:rPr>
-          <w:rFonts w:ascii="Times New Roman" w:eastAsia="Calibri" w:hAnsi="Times New Roman" w:cs="Arial"/>
+          <w:rFonts w:ascii="Times New Roman" w:eastAsia="Calibri" w:hAnsi="Times New Roman" w:cs="Times New Roman"/>
           <w:sz w:val="28"/>
           <w:szCs w:val="24"/>
         </w:rPr>
       </w:pPr>
       <w:r>
         <w:rPr>
-          <w:rFonts w:ascii="Times New Roman" w:eastAsia="Calibri" w:hAnsi="Times New Roman" w:cs="Arial"/>
+          <w:rFonts w:ascii="Times New Roman" w:eastAsia="Calibri" w:hAnsi="Times New Roman" w:cs="Times New Roman"/>
           <w:sz w:val="28"/>
           <w:szCs w:val="24"/>
         </w:rPr>
@@ -211,14 +193,14 @@
         <w:ind w:left="0" w:firstLine="284"/>
         <w:contextualSpacing/>
         <w:rPr>
-          <w:rFonts w:ascii="Times New Roman" w:eastAsia="Calibri" w:hAnsi="Times New Roman" w:cs="Arial"/>
+          <w:rFonts w:ascii="Times New Roman" w:eastAsia="Calibri" w:hAnsi="Times New Roman" w:cs="Times New Roman"/>
           <w:sz w:val="28"/>
           <w:szCs w:val="24"/>
         </w:rPr>
       </w:pPr>
       <w:r>
         <w:rPr>
-          <w:rFonts w:ascii="Times New Roman" w:eastAsia="Calibri" w:hAnsi="Times New Roman" w:cs="Arial"/>
+          <w:rFonts w:ascii="Times New Roman" w:eastAsia="Calibri" w:hAnsi="Times New Roman" w:cs="Times New Roman"/>
           <w:sz w:val="28"/>
           <w:szCs w:val="24"/>
         </w:rPr>
@@ -235,14 +217,14 @@
         <w:ind w:left="0" w:firstLine="284"/>
         <w:contextualSpacing/>
         <w:rPr>
-          <w:rFonts w:ascii="Times New Roman" w:eastAsia="Calibri" w:hAnsi="Times New Roman" w:cs="Arial"/>
+          <w:rFonts w:ascii="Times New Roman" w:eastAsia="Calibri" w:hAnsi="Times New Roman" w:cs="Times New Roman"/>
           <w:sz w:val="28"/>
           <w:szCs w:val="24"/>
         </w:rPr>
       </w:pPr>
       <w:r>
         <w:rPr>
-          <w:rFonts w:ascii="Times New Roman" w:eastAsia="Calibri" w:hAnsi="Times New Roman" w:cs="Arial"/>
+          <w:rFonts w:ascii="Times New Roman" w:eastAsia="Calibri" w:hAnsi="Times New Roman" w:cs="Times New Roman"/>
           <w:sz w:val="28"/>
           <w:szCs w:val="24"/>
         </w:rPr>
@@ -259,14 +241,14 @@
         <w:ind w:left="0" w:firstLine="284"/>
         <w:contextualSpacing/>
         <w:rPr>
-          <w:rFonts w:ascii="Times New Roman" w:eastAsia="Calibri" w:hAnsi="Times New Roman" w:cs="Arial"/>
+          <w:rFonts w:ascii="Times New Roman" w:eastAsia="Calibri" w:hAnsi="Times New Roman" w:cs="Times New Roman"/>
           <w:sz w:val="28"/>
           <w:szCs w:val="24"/>
         </w:rPr>
       </w:pPr>
       <w:r>
         <w:rPr>
-          <w:rFonts w:ascii="Times New Roman" w:eastAsia="Calibri" w:hAnsi="Times New Roman" w:cs="Arial"/>
+          <w:rFonts w:ascii="Times New Roman" w:eastAsia="Calibri" w:hAnsi="Times New Roman" w:cs="Times New Roman"/>
           <w:sz w:val="28"/>
           <w:szCs w:val="24"/>
         </w:rPr>
@@ -283,14 +265,14 @@
         <w:ind w:left="0" w:firstLine="284"/>
         <w:contextualSpacing/>
         <w:rPr>
-          <w:rFonts w:ascii="Times New Roman" w:eastAsia="Calibri" w:hAnsi="Times New Roman" w:cs="Arial"/>
+          <w:rFonts w:ascii="Times New Roman" w:eastAsia="Calibri" w:hAnsi="Times New Roman" w:cs="Times New Roman"/>
           <w:sz w:val="28"/>
           <w:szCs w:val="24"/>
         </w:rPr>
       </w:pPr>
       <w:r>
         <w:rPr>
-          <w:rFonts w:ascii="Times New Roman" w:eastAsia="Calibri" w:hAnsi="Times New Roman" w:cs="Arial"/>
+          <w:rFonts w:ascii="Times New Roman" w:eastAsia="Calibri" w:hAnsi="Times New Roman" w:cs="Times New Roman"/>
           <w:sz w:val="28"/>
           <w:szCs w:val="24"/>
         </w:rPr>
@@ -307,14 +289,14 @@
         <w:ind w:left="0" w:firstLine="284"/>
         <w:contextualSpacing/>
         <w:rPr>
-          <w:rFonts w:ascii="Times New Roman" w:eastAsia="Calibri" w:hAnsi="Times New Roman" w:cs="Arial"/>
+          <w:rFonts w:ascii="Times New Roman" w:eastAsia="Calibri" w:hAnsi="Times New Roman" w:cs="Times New Roman"/>
           <w:sz w:val="28"/>
           <w:szCs w:val="24"/>
         </w:rPr>
       </w:pPr>
       <w:r>
         <w:rPr>
-          <w:rFonts w:ascii="Times New Roman" w:eastAsia="Calibri" w:hAnsi="Times New Roman" w:cs="Arial"/>
+          <w:rFonts w:ascii="Times New Roman" w:eastAsia="Calibri" w:hAnsi="Times New Roman" w:cs="Times New Roman"/>
           <w:sz w:val="28"/>
           <w:szCs w:val="24"/>
         </w:rPr>
@@ -331,14 +313,14 @@
         <w:ind w:left="0" w:firstLine="284"/>
         <w:contextualSpacing/>
         <w:rPr>
-          <w:rFonts w:ascii="Times New Roman" w:eastAsia="Calibri" w:hAnsi="Times New Roman" w:cs="Arial"/>
+          <w:rFonts w:ascii="Times New Roman" w:eastAsia="Calibri" w:hAnsi="Times New Roman" w:cs="Times New Roman"/>
           <w:sz w:val="28"/>
           <w:szCs w:val="24"/>
         </w:rPr>
       </w:pPr>
       <w:r>
         <w:rPr>
-          <w:rFonts w:ascii="Times New Roman" w:eastAsia="Calibri" w:hAnsi="Times New Roman" w:cs="Arial"/>
+          <w:rFonts w:ascii="Times New Roman" w:eastAsia="Calibri" w:hAnsi="Times New Roman" w:cs="Times New Roman"/>
           <w:sz w:val="28"/>
           <w:szCs w:val="24"/>
         </w:rPr>
@@ -355,14 +337,15 @@
         <w:ind w:left="0" w:firstLine="284"/>
         <w:contextualSpacing/>
         <w:rPr>
-          <w:rFonts w:ascii="Times New Roman" w:eastAsia="Calibri" w:hAnsi="Times New Roman" w:cs="Arial"/>
+          <w:rFonts w:ascii="Times New Roman" w:eastAsia="Calibri" w:hAnsi="Times New Roman" w:cs="Times New Roman"/>
           <w:sz w:val="28"/>
           <w:szCs w:val="24"/>
         </w:rPr>
       </w:pPr>
-      <w:r>
-        <w:rPr>
-          <w:rFonts w:ascii="Times New Roman" w:eastAsia="Calibri" w:hAnsi="Times New Roman" w:cs="Arial"/>
+      <w:bookmarkStart w:id="0" w:name="_Hlk28030022"/>
+      <w:r>
+        <w:rPr>
+          <w:rFonts w:ascii="Times New Roman" w:eastAsia="Calibri" w:hAnsi="Times New Roman" w:cs="Times New Roman"/>
           <w:sz w:val="28"/>
           <w:szCs w:val="24"/>
         </w:rPr>
@@ -379,18 +362,27 @@
         <w:ind w:left="0" w:firstLine="284"/>
         <w:contextualSpacing/>
         <w:rPr>
-          <w:rFonts w:ascii="Times New Roman" w:eastAsia="Calibri" w:hAnsi="Times New Roman" w:cs="Arial"/>
+          <w:rFonts w:ascii="Times New Roman" w:eastAsia="Calibri" w:hAnsi="Times New Roman" w:cs="Times New Roman"/>
           <w:sz w:val="28"/>
           <w:szCs w:val="24"/>
         </w:rPr>
       </w:pPr>
       <w:r>
         <w:rPr>
-          <w:rFonts w:ascii="Times New Roman" w:eastAsia="Calibri" w:hAnsi="Times New Roman" w:cs="Arial"/>
+          <w:rFonts w:ascii="Times New Roman" w:eastAsia="Calibri" w:hAnsi="Times New Roman" w:cs="Times New Roman"/>
           <w:sz w:val="28"/>
           <w:szCs w:val="24"/>
         </w:rPr>
-        <w:t>Dùng F để thực hiện kỹ năng né đòn.</w:t>
+        <w:t>Dùng F để thực hiện kỹ năng né đòn</w:t>
+      </w:r>
+      <w:bookmarkEnd w:id="0"/>
+      <w:r>
+        <w:rPr>
+          <w:rFonts w:ascii="Times New Roman" w:eastAsia="Calibri" w:hAnsi="Times New Roman" w:cs="Times New Roman"/>
+          <w:sz w:val="28"/>
+          <w:szCs w:val="24"/>
+        </w:rPr>
+        <w:t>.</w:t>
       </w:r>
     </w:p>
     <w:p>
@@ -403,14 +395,14 @@
         <w:ind w:left="0" w:firstLine="284"/>
         <w:contextualSpacing/>
         <w:rPr>
-          <w:rFonts w:ascii="Times New Roman" w:eastAsia="Calibri" w:hAnsi="Times New Roman" w:cs="Arial"/>
+          <w:rFonts w:ascii="Times New Roman" w:eastAsia="Calibri" w:hAnsi="Times New Roman" w:cs="Times New Roman"/>
           <w:sz w:val="28"/>
           <w:szCs w:val="24"/>
         </w:rPr>
       </w:pPr>
       <w:r>
         <w:rPr>
-          <w:rFonts w:ascii="Times New Roman" w:eastAsia="Calibri" w:hAnsi="Times New Roman" w:cs="Arial"/>
+          <w:rFonts w:ascii="Times New Roman" w:eastAsia="Calibri" w:hAnsi="Times New Roman" w:cs="Times New Roman"/>
           <w:sz w:val="28"/>
           <w:szCs w:val="24"/>
         </w:rPr>
@@ -427,14 +419,14 @@
         <w:ind w:left="0" w:firstLine="284"/>
         <w:contextualSpacing/>
         <w:rPr>
-          <w:rFonts w:ascii="Times New Roman" w:eastAsia="Calibri" w:hAnsi="Times New Roman" w:cs="Arial"/>
+          <w:rFonts w:ascii="Times New Roman" w:eastAsia="Calibri" w:hAnsi="Times New Roman" w:cs="Times New Roman"/>
           <w:sz w:val="28"/>
           <w:szCs w:val="24"/>
         </w:rPr>
       </w:pPr>
       <w:r>
         <w:rPr>
-          <w:rFonts w:ascii="Times New Roman" w:eastAsia="Calibri" w:hAnsi="Times New Roman" w:cs="Arial"/>
+          <w:rFonts w:ascii="Times New Roman" w:eastAsia="Calibri" w:hAnsi="Times New Roman" w:cs="Times New Roman"/>
           <w:sz w:val="28"/>
           <w:szCs w:val="24"/>
         </w:rPr>
@@ -451,14 +443,14 @@
         <w:ind w:left="0" w:firstLine="284"/>
         <w:contextualSpacing/>
         <w:rPr>
-          <w:rFonts w:ascii="Times New Roman" w:eastAsia="Calibri" w:hAnsi="Times New Roman" w:cs="Arial"/>
+          <w:rFonts w:ascii="Times New Roman" w:eastAsia="Calibri" w:hAnsi="Times New Roman" w:cs="Times New Roman"/>
           <w:sz w:val="28"/>
           <w:szCs w:val="24"/>
         </w:rPr>
       </w:pPr>
       <w:r>
         <w:rPr>
-          <w:rFonts w:ascii="Times New Roman" w:eastAsia="Calibri" w:hAnsi="Times New Roman" w:cs="Arial"/>
+          <w:rFonts w:ascii="Times New Roman" w:eastAsia="Calibri" w:hAnsi="Times New Roman" w:cs="Times New Roman"/>
           <w:sz w:val="28"/>
           <w:szCs w:val="24"/>
         </w:rPr>
@@ -475,20 +467,22 @@
         <w:ind w:left="0" w:firstLine="284"/>
         <w:contextualSpacing/>
         <w:rPr>
-          <w:rFonts w:ascii="Times New Roman" w:eastAsia="Calibri" w:hAnsi="Times New Roman" w:cs="Arial"/>
+          <w:rFonts w:ascii="Times New Roman" w:eastAsia="Calibri" w:hAnsi="Times New Roman" w:cs="Times New Roman"/>
           <w:sz w:val="28"/>
           <w:szCs w:val="24"/>
         </w:rPr>
       </w:pPr>
-      <w:r>
-        <w:rPr>
-          <w:rFonts w:ascii="Times New Roman" w:eastAsia="Calibri" w:hAnsi="Times New Roman" w:cs="Arial"/>
+      <w:bookmarkStart w:id="1" w:name="_Hlk28029989"/>
+      <w:r>
+        <w:rPr>
+          <w:rFonts w:ascii="Times New Roman" w:eastAsia="Calibri" w:hAnsi="Times New Roman" w:cs="Times New Roman"/>
           <w:sz w:val="28"/>
           <w:szCs w:val="24"/>
         </w:rPr>
         <w:t>Vũ khí cận chiến thì độ bền, hết độ bền sẽ biến mất.</w:t>
       </w:r>
     </w:p>
+    <w:bookmarkEnd w:id="1"/>
     <w:p>
       <w:pPr>
         <w:numPr>
@@ -499,14 +493,14 @@
         <w:ind w:left="0" w:firstLine="284"/>
         <w:contextualSpacing/>
         <w:rPr>
-          <w:rFonts w:ascii="Times New Roman" w:eastAsia="Calibri" w:hAnsi="Times New Roman" w:cs="Arial"/>
+          <w:rFonts w:ascii="Times New Roman" w:eastAsia="Calibri" w:hAnsi="Times New Roman" w:cs="Times New Roman"/>
           <w:sz w:val="28"/>
           <w:szCs w:val="24"/>
         </w:rPr>
       </w:pPr>
       <w:r>
         <w:rPr>
-          <w:rFonts w:ascii="Times New Roman" w:eastAsia="Calibri" w:hAnsi="Times New Roman" w:cs="Arial"/>
+          <w:rFonts w:ascii="Times New Roman" w:eastAsia="Calibri" w:hAnsi="Times New Roman" w:cs="Times New Roman"/>
           <w:sz w:val="28"/>
           <w:szCs w:val="24"/>
         </w:rPr>
@@ -523,14 +517,14 @@
         <w:ind w:left="0" w:firstLine="284"/>
         <w:contextualSpacing/>
         <w:rPr>
-          <w:rFonts w:ascii="Times New Roman" w:eastAsia="Calibri" w:hAnsi="Times New Roman" w:cs="Arial"/>
+          <w:rFonts w:ascii="Times New Roman" w:eastAsia="Calibri" w:hAnsi="Times New Roman" w:cs="Times New Roman"/>
           <w:sz w:val="28"/>
           <w:szCs w:val="24"/>
         </w:rPr>
       </w:pPr>
       <w:r>
         <w:rPr>
-          <w:rFonts w:ascii="Times New Roman" w:eastAsia="Calibri" w:hAnsi="Times New Roman" w:cs="Arial"/>
+          <w:rFonts w:ascii="Times New Roman" w:eastAsia="Calibri" w:hAnsi="Times New Roman" w:cs="Times New Roman"/>
           <w:sz w:val="28"/>
           <w:szCs w:val="24"/>
         </w:rPr>
@@ -547,14 +541,14 @@
         <w:ind w:left="0" w:firstLine="284"/>
         <w:contextualSpacing/>
         <w:rPr>
-          <w:rFonts w:ascii="Times New Roman" w:eastAsia="Calibri" w:hAnsi="Times New Roman" w:cs="Arial"/>
+          <w:rFonts w:ascii="Times New Roman" w:eastAsia="Calibri" w:hAnsi="Times New Roman" w:cs="Times New Roman"/>
           <w:sz w:val="28"/>
           <w:szCs w:val="24"/>
         </w:rPr>
       </w:pPr>
       <w:r>
         <w:rPr>
-          <w:rFonts w:ascii="Times New Roman" w:eastAsia="Calibri" w:hAnsi="Times New Roman" w:cs="Arial"/>
+          <w:rFonts w:ascii="Times New Roman" w:eastAsia="Calibri" w:hAnsi="Times New Roman" w:cs="Times New Roman"/>
           <w:sz w:val="28"/>
           <w:szCs w:val="24"/>
         </w:rPr>
@@ -571,14 +565,14 @@
         <w:ind w:left="0" w:firstLine="284"/>
         <w:contextualSpacing/>
         <w:rPr>
-          <w:rFonts w:ascii="Times New Roman" w:eastAsia="Calibri" w:hAnsi="Times New Roman" w:cs="Arial"/>
+          <w:rFonts w:ascii="Times New Roman" w:eastAsia="Calibri" w:hAnsi="Times New Roman" w:cs="Times New Roman"/>
           <w:sz w:val="28"/>
           <w:szCs w:val="24"/>
         </w:rPr>
       </w:pPr>
       <w:r>
         <w:rPr>
-          <w:rFonts w:ascii="Times New Roman" w:eastAsia="Calibri" w:hAnsi="Times New Roman" w:cs="Arial"/>
+          <w:rFonts w:ascii="Times New Roman" w:eastAsia="Calibri" w:hAnsi="Times New Roman" w:cs="Times New Roman"/>
           <w:sz w:val="28"/>
           <w:szCs w:val="24"/>
         </w:rPr>
@@ -596,14 +590,14 @@
         <w:ind w:left="0" w:firstLine="284"/>
         <w:contextualSpacing/>
         <w:rPr>
-          <w:rFonts w:ascii="Times New Roman" w:eastAsia="Calibri" w:hAnsi="Times New Roman" w:cs="Arial"/>
+          <w:rFonts w:ascii="Times New Roman" w:eastAsia="Calibri" w:hAnsi="Times New Roman" w:cs="Times New Roman"/>
           <w:sz w:val="28"/>
           <w:szCs w:val="24"/>
         </w:rPr>
       </w:pPr>
       <w:r>
         <w:rPr>
-          <w:rFonts w:ascii="Times New Roman" w:eastAsia="Calibri" w:hAnsi="Times New Roman" w:cs="Arial"/>
+          <w:rFonts w:ascii="Times New Roman" w:eastAsia="Calibri" w:hAnsi="Times New Roman" w:cs="Times New Roman"/>
           <w:sz w:val="28"/>
           <w:szCs w:val="24"/>
         </w:rPr>
@@ -620,14 +614,14 @@
         <w:ind w:left="0" w:firstLine="284"/>
         <w:contextualSpacing/>
         <w:rPr>
-          <w:rFonts w:ascii="Times New Roman" w:eastAsia="Calibri" w:hAnsi="Times New Roman" w:cs="Arial"/>
+          <w:rFonts w:ascii="Times New Roman" w:eastAsia="Calibri" w:hAnsi="Times New Roman" w:cs="Times New Roman"/>
           <w:sz w:val="28"/>
           <w:szCs w:val="24"/>
         </w:rPr>
       </w:pPr>
       <w:r>
         <w:rPr>
-          <w:rFonts w:ascii="Times New Roman" w:eastAsia="Calibri" w:hAnsi="Times New Roman" w:cs="Arial"/>
+          <w:rFonts w:ascii="Times New Roman" w:eastAsia="Calibri" w:hAnsi="Times New Roman" w:cs="Times New Roman"/>
           <w:sz w:val="28"/>
           <w:szCs w:val="24"/>
         </w:rPr>
@@ -644,14 +638,14 @@
         <w:ind w:left="0" w:firstLine="284"/>
         <w:contextualSpacing/>
         <w:rPr>
-          <w:rFonts w:ascii="Times New Roman" w:eastAsia="Calibri" w:hAnsi="Times New Roman" w:cs="Arial"/>
+          <w:rFonts w:ascii="Times New Roman" w:eastAsia="Calibri" w:hAnsi="Times New Roman" w:cs="Times New Roman"/>
           <w:sz w:val="28"/>
           <w:szCs w:val="24"/>
         </w:rPr>
       </w:pPr>
       <w:r>
         <w:rPr>
-          <w:rFonts w:ascii="Times New Roman" w:eastAsia="Calibri" w:hAnsi="Times New Roman" w:cs="Arial"/>
+          <w:rFonts w:ascii="Times New Roman" w:eastAsia="Calibri" w:hAnsi="Times New Roman" w:cs="Times New Roman"/>
           <w:sz w:val="28"/>
           <w:szCs w:val="24"/>
         </w:rPr>
@@ -668,14 +662,14 @@
         <w:ind w:left="0" w:firstLine="284"/>
         <w:contextualSpacing/>
         <w:rPr>
-          <w:rFonts w:ascii="Times New Roman" w:eastAsia="Calibri" w:hAnsi="Times New Roman" w:cs="Arial"/>
+          <w:rFonts w:ascii="Times New Roman" w:eastAsia="Calibri" w:hAnsi="Times New Roman" w:cs="Times New Roman"/>
           <w:sz w:val="28"/>
           <w:szCs w:val="24"/>
         </w:rPr>
       </w:pPr>
       <w:r>
         <w:rPr>
-          <w:rFonts w:ascii="Times New Roman" w:eastAsia="Calibri" w:hAnsi="Times New Roman" w:cs="Arial"/>
+          <w:rFonts w:ascii="Times New Roman" w:eastAsia="Calibri" w:hAnsi="Times New Roman" w:cs="Times New Roman"/>
           <w:sz w:val="28"/>
           <w:szCs w:val="24"/>
         </w:rPr>
@@ -692,14 +686,14 @@
         <w:ind w:left="0" w:firstLine="284"/>
         <w:contextualSpacing/>
         <w:rPr>
-          <w:rFonts w:ascii="Times New Roman" w:eastAsia="Calibri" w:hAnsi="Times New Roman" w:cs="Arial"/>
+          <w:rFonts w:ascii="Times New Roman" w:eastAsia="Calibri" w:hAnsi="Times New Roman" w:cs="Times New Roman"/>
           <w:sz w:val="28"/>
           <w:szCs w:val="24"/>
         </w:rPr>
       </w:pPr>
       <w:r>
         <w:rPr>
-          <w:rFonts w:ascii="Times New Roman" w:eastAsia="Calibri" w:hAnsi="Times New Roman" w:cs="Arial"/>
+          <w:rFonts w:ascii="Times New Roman" w:eastAsia="Calibri" w:hAnsi="Times New Roman" w:cs="Times New Roman"/>
           <w:sz w:val="28"/>
           <w:szCs w:val="24"/>
         </w:rPr>
@@ -716,14 +710,14 @@
         <w:ind w:left="0" w:firstLine="284"/>
         <w:contextualSpacing/>
         <w:rPr>
-          <w:rFonts w:ascii="Times New Roman" w:eastAsia="Calibri" w:hAnsi="Times New Roman" w:cs="Arial"/>
+          <w:rFonts w:ascii="Times New Roman" w:eastAsia="Calibri" w:hAnsi="Times New Roman" w:cs="Times New Roman"/>
           <w:sz w:val="28"/>
           <w:szCs w:val="24"/>
         </w:rPr>
       </w:pPr>
       <w:r>
         <w:rPr>
-          <w:rFonts w:ascii="Times New Roman" w:eastAsia="Calibri" w:hAnsi="Times New Roman" w:cs="Arial"/>
+          <w:rFonts w:ascii="Times New Roman" w:eastAsia="Calibri" w:hAnsi="Times New Roman" w:cs="Times New Roman"/>
           <w:sz w:val="28"/>
           <w:szCs w:val="24"/>
         </w:rPr>
@@ -740,14 +734,14 @@
         <w:ind w:left="0" w:firstLine="284"/>
         <w:contextualSpacing/>
         <w:rPr>
-          <w:rFonts w:ascii="Times New Roman" w:eastAsia="Calibri" w:hAnsi="Times New Roman" w:cs="Arial"/>
+          <w:rFonts w:ascii="Times New Roman" w:eastAsia="Calibri" w:hAnsi="Times New Roman" w:cs="Times New Roman"/>
           <w:sz w:val="28"/>
           <w:szCs w:val="24"/>
         </w:rPr>
       </w:pPr>
       <w:r>
         <w:rPr>
-          <w:rFonts w:ascii="Times New Roman" w:eastAsia="Calibri" w:hAnsi="Times New Roman" w:cs="Arial"/>
+          <w:rFonts w:ascii="Times New Roman" w:eastAsia="Calibri" w:hAnsi="Times New Roman" w:cs="Times New Roman"/>
           <w:sz w:val="28"/>
           <w:szCs w:val="24"/>
         </w:rPr>
@@ -764,14 +758,14 @@
         <w:ind w:left="0" w:firstLine="284"/>
         <w:contextualSpacing/>
         <w:rPr>
-          <w:rFonts w:ascii="Times New Roman" w:eastAsia="Calibri" w:hAnsi="Times New Roman" w:cs="Arial"/>
+          <w:rFonts w:ascii="Times New Roman" w:eastAsia="Calibri" w:hAnsi="Times New Roman" w:cs="Times New Roman"/>
           <w:sz w:val="28"/>
           <w:szCs w:val="24"/>
         </w:rPr>
       </w:pPr>
       <w:r>
         <w:rPr>
-          <w:rFonts w:ascii="Times New Roman" w:eastAsia="Calibri" w:hAnsi="Times New Roman" w:cs="Arial"/>
+          <w:rFonts w:ascii="Times New Roman" w:eastAsia="Calibri" w:hAnsi="Times New Roman" w:cs="Times New Roman"/>
           <w:sz w:val="28"/>
           <w:szCs w:val="24"/>
         </w:rPr>
@@ -784,14 +778,14 @@
         <w:ind w:left="284"/>
         <w:contextualSpacing/>
         <w:rPr>
-          <w:rFonts w:ascii="Times New Roman" w:eastAsia="Calibri" w:hAnsi="Times New Roman" w:cs="Arial"/>
+          <w:rFonts w:ascii="Times New Roman" w:eastAsia="Calibri" w:hAnsi="Times New Roman" w:cs="Times New Roman"/>
           <w:sz w:val="28"/>
           <w:szCs w:val="24"/>
         </w:rPr>
       </w:pPr>
       <w:r>
         <w:rPr>
-          <w:rFonts w:ascii="Times New Roman" w:eastAsia="Calibri" w:hAnsi="Times New Roman" w:cs="Arial"/>
+          <w:rFonts w:ascii="Times New Roman" w:eastAsia="Calibri" w:hAnsi="Times New Roman" w:cs="Times New Roman"/>
           <w:sz w:val="28"/>
           <w:szCs w:val="24"/>
         </w:rPr>
@@ -799,7 +793,7 @@
       </w:r>
       <w:r>
         <w:rPr>
-          <w:rFonts w:ascii="Times New Roman" w:eastAsia="Calibri" w:hAnsi="Times New Roman" w:cs="Arial"/>
+          <w:rFonts w:ascii="Times New Roman" w:eastAsia="Calibri" w:hAnsi="Times New Roman" w:cs="Times New Roman"/>
           <w:sz w:val="28"/>
           <w:szCs w:val="24"/>
         </w:rPr>
@@ -813,14 +807,14 @@
         <w:ind w:left="284"/>
         <w:contextualSpacing/>
         <w:rPr>
-          <w:rFonts w:ascii="Times New Roman" w:eastAsia="Calibri" w:hAnsi="Times New Roman" w:cs="Arial"/>
+          <w:rFonts w:ascii="Times New Roman" w:eastAsia="Calibri" w:hAnsi="Times New Roman" w:cs="Times New Roman"/>
           <w:sz w:val="28"/>
           <w:szCs w:val="24"/>
         </w:rPr>
       </w:pPr>
       <w:r>
         <w:rPr>
-          <w:rFonts w:ascii="Times New Roman" w:eastAsia="Calibri" w:hAnsi="Times New Roman" w:cs="Arial"/>
+          <w:rFonts w:ascii="Times New Roman" w:eastAsia="Calibri" w:hAnsi="Times New Roman" w:cs="Times New Roman"/>
           <w:sz w:val="28"/>
           <w:szCs w:val="24"/>
         </w:rPr>
@@ -828,7 +822,7 @@
       </w:r>
       <w:r>
         <w:rPr>
-          <w:rFonts w:ascii="Times New Roman" w:eastAsia="Calibri" w:hAnsi="Times New Roman" w:cs="Arial"/>
+          <w:rFonts w:ascii="Times New Roman" w:eastAsia="Calibri" w:hAnsi="Times New Roman" w:cs="Times New Roman"/>
           <w:sz w:val="28"/>
           <w:szCs w:val="24"/>
         </w:rPr>
@@ -842,14 +836,14 @@
         <w:ind w:left="284"/>
         <w:contextualSpacing/>
         <w:rPr>
-          <w:rFonts w:ascii="Times New Roman" w:eastAsia="Calibri" w:hAnsi="Times New Roman" w:cs="Arial"/>
+          <w:rFonts w:ascii="Times New Roman" w:eastAsia="Calibri" w:hAnsi="Times New Roman" w:cs="Times New Roman"/>
           <w:sz w:val="28"/>
           <w:szCs w:val="24"/>
         </w:rPr>
       </w:pPr>
       <w:r>
         <w:rPr>
-          <w:rFonts w:ascii="Times New Roman" w:eastAsia="Calibri" w:hAnsi="Times New Roman" w:cs="Arial"/>
+          <w:rFonts w:ascii="Times New Roman" w:eastAsia="Calibri" w:hAnsi="Times New Roman" w:cs="Times New Roman"/>
           <w:sz w:val="28"/>
           <w:szCs w:val="24"/>
         </w:rPr>
@@ -857,7 +851,7 @@
       </w:r>
       <w:r>
         <w:rPr>
-          <w:rFonts w:ascii="Times New Roman" w:eastAsia="Calibri" w:hAnsi="Times New Roman" w:cs="Arial"/>
+          <w:rFonts w:ascii="Times New Roman" w:eastAsia="Calibri" w:hAnsi="Times New Roman" w:cs="Times New Roman"/>
           <w:sz w:val="28"/>
           <w:szCs w:val="24"/>
         </w:rPr>
@@ -871,14 +865,14 @@
         <w:ind w:left="284"/>
         <w:contextualSpacing/>
         <w:rPr>
-          <w:rFonts w:ascii="Times New Roman" w:eastAsia="Calibri" w:hAnsi="Times New Roman" w:cs="Arial"/>
+          <w:rFonts w:ascii="Times New Roman" w:eastAsia="Calibri" w:hAnsi="Times New Roman" w:cs="Times New Roman"/>
           <w:sz w:val="28"/>
           <w:szCs w:val="24"/>
         </w:rPr>
       </w:pPr>
       <w:r>
         <w:rPr>
-          <w:rFonts w:ascii="Times New Roman" w:eastAsia="Calibri" w:hAnsi="Times New Roman" w:cs="Arial"/>
+          <w:rFonts w:ascii="Times New Roman" w:eastAsia="Calibri" w:hAnsi="Times New Roman" w:cs="Times New Roman"/>
           <w:sz w:val="28"/>
           <w:szCs w:val="24"/>
         </w:rPr>
@@ -886,7 +880,7 @@
       </w:r>
       <w:r>
         <w:rPr>
-          <w:rFonts w:ascii="Times New Roman" w:eastAsia="Calibri" w:hAnsi="Times New Roman" w:cs="Arial"/>
+          <w:rFonts w:ascii="Times New Roman" w:eastAsia="Calibri" w:hAnsi="Times New Roman" w:cs="Times New Roman"/>
           <w:sz w:val="28"/>
           <w:szCs w:val="24"/>
         </w:rPr>
@@ -900,14 +894,14 @@
         <w:ind w:left="284"/>
         <w:contextualSpacing/>
         <w:rPr>
-          <w:rFonts w:ascii="Times New Roman" w:eastAsia="Calibri" w:hAnsi="Times New Roman" w:cs="Arial"/>
+          <w:rFonts w:ascii="Times New Roman" w:eastAsia="Calibri" w:hAnsi="Times New Roman" w:cs="Times New Roman"/>
           <w:sz w:val="28"/>
           <w:szCs w:val="24"/>
         </w:rPr>
       </w:pPr>
       <w:r>
         <w:rPr>
-          <w:rFonts w:ascii="Times New Roman" w:eastAsia="Calibri" w:hAnsi="Times New Roman" w:cs="Arial"/>
+          <w:rFonts w:ascii="Times New Roman" w:eastAsia="Calibri" w:hAnsi="Times New Roman" w:cs="Times New Roman"/>
           <w:sz w:val="28"/>
           <w:szCs w:val="24"/>
         </w:rPr>
@@ -915,7 +909,7 @@
       </w:r>
       <w:r>
         <w:rPr>
-          <w:rFonts w:ascii="Times New Roman" w:eastAsia="Calibri" w:hAnsi="Times New Roman" w:cs="Arial"/>
+          <w:rFonts w:ascii="Times New Roman" w:eastAsia="Calibri" w:hAnsi="Times New Roman" w:cs="Times New Roman"/>
           <w:sz w:val="28"/>
           <w:szCs w:val="24"/>
         </w:rPr>
@@ -929,14 +923,14 @@
         <w:ind w:left="284"/>
         <w:contextualSpacing/>
         <w:rPr>
-          <w:rFonts w:ascii="Times New Roman" w:eastAsia="Calibri" w:hAnsi="Times New Roman" w:cs="Arial"/>
+          <w:rFonts w:ascii="Times New Roman" w:eastAsia="Calibri" w:hAnsi="Times New Roman" w:cs="Times New Roman"/>
           <w:sz w:val="28"/>
           <w:szCs w:val="24"/>
         </w:rPr>
       </w:pPr>
       <w:r>
         <w:rPr>
-          <w:rFonts w:ascii="Times New Roman" w:eastAsia="Calibri" w:hAnsi="Times New Roman" w:cs="Arial"/>
+          <w:rFonts w:ascii="Times New Roman" w:eastAsia="Calibri" w:hAnsi="Times New Roman" w:cs="Times New Roman"/>
           <w:noProof/>
           <w:sz w:val="28"/>
           <w:szCs w:val="24"/>
@@ -994,20 +988,30 @@
     <w:p>
       <w:pPr>
         <w:spacing w:after="160" w:line="259" w:lineRule="auto"/>
-      </w:pPr>
-      <w:r>
+        <w:rPr>
+          <w:rFonts w:ascii="Times New Roman" w:hAnsi="Times New Roman" w:cs="Times New Roman"/>
+        </w:rPr>
+      </w:pPr>
+      <w:r>
+        <w:rPr>
+          <w:rFonts w:ascii="Times New Roman" w:hAnsi="Times New Roman" w:cs="Times New Roman"/>
+        </w:rPr>
         <w:br w:type="page"/>
       </w:r>
     </w:p>
     <w:p>
       <w:pPr>
         <w:spacing w:beforeLines="120" w:before="288" w:afterLines="120" w:after="288" w:line="312" w:lineRule="auto"/>
-      </w:pPr>
-    </w:p>
-    <w:p>
-      <w:pPr>
-        <w:spacing w:beforeLines="120" w:before="288" w:afterLines="120" w:after="288" w:line="312" w:lineRule="auto"/>
-        <w:rPr>
+        <w:rPr>
+          <w:rFonts w:ascii="Times New Roman" w:hAnsi="Times New Roman" w:cs="Times New Roman"/>
+        </w:rPr>
+      </w:pPr>
+    </w:p>
+    <w:p>
+      <w:pPr>
+        <w:spacing w:beforeLines="120" w:before="288" w:afterLines="120" w:after="288" w:line="312" w:lineRule="auto"/>
+        <w:rPr>
+          <w:rFonts w:ascii="Times New Roman" w:hAnsi="Times New Roman" w:cs="Times New Roman"/>
           <w:b/>
           <w:sz w:val="44"/>
         </w:rPr>
@@ -1017,6 +1021,7 @@
       <w:pPr>
         <w:spacing w:beforeLines="120" w:before="288" w:afterLines="120" w:after="288" w:line="312" w:lineRule="auto"/>
         <w:rPr>
+          <w:rFonts w:ascii="Times New Roman" w:hAnsi="Times New Roman" w:cs="Times New Roman"/>
           <w:b/>
           <w:sz w:val="44"/>
         </w:rPr>
@@ -1026,6 +1031,7 @@
       <w:pPr>
         <w:spacing w:beforeLines="120" w:before="288" w:afterLines="120" w:after="288" w:line="312" w:lineRule="auto"/>
         <w:rPr>
+          <w:rFonts w:ascii="Times New Roman" w:hAnsi="Times New Roman" w:cs="Times New Roman"/>
           <w:b/>
           <w:sz w:val="44"/>
         </w:rPr>
@@ -1036,12 +1042,14 @@
         <w:spacing w:beforeLines="120" w:before="288" w:afterLines="120" w:after="288" w:line="312" w:lineRule="auto"/>
         <w:jc w:val="center"/>
         <w:rPr>
+          <w:rFonts w:ascii="Times New Roman" w:hAnsi="Times New Roman" w:cs="Times New Roman"/>
           <w:b/>
           <w:sz w:val="44"/>
         </w:rPr>
       </w:pPr>
       <w:r>
         <w:rPr>
+          <w:rFonts w:ascii="Times New Roman" w:hAnsi="Times New Roman" w:cs="Times New Roman"/>
           <w:b/>
           <w:sz w:val="44"/>
         </w:rPr>
@@ -1049,6 +1057,7 @@
       </w:r>
       <w:r>
         <w:rPr>
+          <w:rFonts w:ascii="Times New Roman" w:hAnsi="Times New Roman" w:cs="Times New Roman"/>
           <w:b/>
           <w:sz w:val="44"/>
         </w:rPr>
@@ -1058,6 +1067,9 @@
     <w:p>
       <w:pPr>
         <w:spacing w:beforeLines="120" w:before="288" w:afterLines="120" w:after="288" w:line="312" w:lineRule="auto"/>
+        <w:rPr>
+          <w:rFonts w:ascii="Times New Roman" w:hAnsi="Times New Roman" w:cs="Times New Roman"/>
+        </w:rPr>
       </w:pPr>
     </w:p>
     <w:p>
@@ -1072,11 +1084,17 @@
     <w:p>
       <w:pPr>
         <w:spacing w:beforeLines="120" w:before="288" w:afterLines="120" w:after="288" w:line="312" w:lineRule="auto"/>
-      </w:pPr>
-    </w:p>
-    <w:p>
-      <w:pPr>
-        <w:spacing w:beforeLines="120" w:before="288" w:afterLines="120" w:after="288" w:line="312" w:lineRule="auto"/>
+        <w:rPr>
+          <w:rFonts w:ascii="Times New Roman" w:hAnsi="Times New Roman" w:cs="Times New Roman"/>
+        </w:rPr>
+      </w:pPr>
+    </w:p>
+    <w:p>
+      <w:pPr>
+        <w:spacing w:beforeLines="120" w:before="288" w:afterLines="120" w:after="288" w:line="312" w:lineRule="auto"/>
+        <w:rPr>
+          <w:rFonts w:ascii="Times New Roman" w:hAnsi="Times New Roman" w:cs="Times New Roman"/>
+        </w:rPr>
       </w:pPr>
     </w:p>
     <w:p>
@@ -1084,6 +1102,7 @@
         <w:spacing w:beforeLines="120" w:before="288" w:afterLines="120" w:after="288" w:line="312" w:lineRule="auto"/>
         <w:jc w:val="center"/>
         <w:rPr>
+          <w:rFonts w:ascii="Times New Roman" w:hAnsi="Times New Roman" w:cs="Times New Roman"/>
           <w:b/>
           <w:bCs/>
           <w:sz w:val="36"/>
@@ -1092,6 +1111,7 @@
       </w:pPr>
       <w:r>
         <w:rPr>
+          <w:rFonts w:ascii="Times New Roman" w:hAnsi="Times New Roman" w:cs="Times New Roman"/>
           <w:b/>
           <w:bCs/>
           <w:sz w:val="36"/>
@@ -1105,12 +1125,14 @@
         <w:spacing w:beforeLines="120" w:before="288" w:afterLines="120" w:after="288" w:line="312" w:lineRule="auto"/>
         <w:jc w:val="center"/>
         <w:rPr>
+          <w:rFonts w:ascii="Times New Roman" w:hAnsi="Times New Roman" w:cs="Times New Roman"/>
           <w:sz w:val="28"/>
           <w:szCs w:val="24"/>
         </w:rPr>
       </w:pPr>
       <w:r>
         <w:rPr>
+          <w:rFonts w:ascii="Times New Roman" w:hAnsi="Times New Roman" w:cs="Times New Roman"/>
           <w:sz w:val="28"/>
           <w:szCs w:val="24"/>
         </w:rPr>
@@ -1122,12 +1144,14 @@
         <w:spacing w:beforeLines="120" w:before="288" w:afterLines="120" w:after="288" w:line="312" w:lineRule="auto"/>
         <w:jc w:val="center"/>
         <w:rPr>
+          <w:rFonts w:ascii="Times New Roman" w:hAnsi="Times New Roman" w:cs="Times New Roman"/>
           <w:sz w:val="28"/>
           <w:szCs w:val="24"/>
         </w:rPr>
       </w:pPr>
       <w:r>
         <w:rPr>
+          <w:rFonts w:ascii="Times New Roman" w:hAnsi="Times New Roman" w:cs="Times New Roman"/>
           <w:sz w:val="28"/>
           <w:szCs w:val="24"/>
         </w:rPr>
@@ -1139,12 +1163,14 @@
         <w:spacing w:beforeLines="120" w:before="288" w:afterLines="120" w:after="288" w:line="312" w:lineRule="auto"/>
         <w:jc w:val="center"/>
         <w:rPr>
+          <w:rFonts w:ascii="Times New Roman" w:hAnsi="Times New Roman" w:cs="Times New Roman"/>
           <w:sz w:val="28"/>
           <w:szCs w:val="24"/>
         </w:rPr>
       </w:pPr>
       <w:r>
         <w:rPr>
+          <w:rFonts w:ascii="Times New Roman" w:hAnsi="Times New Roman" w:cs="Times New Roman"/>
           <w:sz w:val="28"/>
           <w:szCs w:val="24"/>
         </w:rPr>
@@ -1154,28 +1180,52 @@
     <w:p>
       <w:pPr>
         <w:spacing w:beforeLines="120" w:before="288" w:afterLines="120" w:after="288" w:line="312" w:lineRule="auto"/>
-      </w:pPr>
-    </w:p>
-    <w:p>
-      <w:pPr>
-        <w:spacing w:beforeLines="120" w:before="288" w:afterLines="120" w:after="288" w:line="312" w:lineRule="auto"/>
-      </w:pPr>
-    </w:p>
-    <w:p>
-      <w:pPr>
-        <w:spacing w:beforeLines="120" w:before="288" w:afterLines="120" w:after="288" w:line="312" w:lineRule="auto"/>
+        <w:rPr>
+          <w:rFonts w:ascii="Times New Roman" w:hAnsi="Times New Roman" w:cs="Times New Roman"/>
+        </w:rPr>
+      </w:pPr>
+    </w:p>
+    <w:p>
+      <w:pPr>
+        <w:spacing w:beforeLines="120" w:before="288" w:afterLines="120" w:after="288" w:line="312" w:lineRule="auto"/>
+        <w:rPr>
+          <w:rFonts w:ascii="Times New Roman" w:hAnsi="Times New Roman" w:cs="Times New Roman"/>
+        </w:rPr>
+      </w:pPr>
+    </w:p>
+    <w:p>
+      <w:pPr>
+        <w:spacing w:beforeLines="120" w:before="288" w:afterLines="120" w:after="288" w:line="312" w:lineRule="auto"/>
+        <w:rPr>
+          <w:rFonts w:ascii="Times New Roman" w:hAnsi="Times New Roman" w:cs="Times New Roman"/>
+        </w:rPr>
       </w:pPr>
     </w:p>
     <w:p>
       <w:pPr>
         <w:spacing w:beforeLines="120" w:before="288" w:afterLines="120" w:after="288" w:line="312" w:lineRule="auto"/>
         <w:jc w:val="center"/>
-      </w:pPr>
-      <w:r>
+        <w:rPr>
+          <w:rFonts w:ascii="Times New Roman" w:hAnsi="Times New Roman" w:cs="Times New Roman"/>
+        </w:rPr>
+      </w:pPr>
+      <w:r>
+        <w:rPr>
+          <w:rFonts w:ascii="Times New Roman" w:hAnsi="Times New Roman" w:cs="Times New Roman"/>
+        </w:rPr>
         <w:t>Version 1.</w:t>
       </w:r>
       <w:r>
-        <w:t>1.0</w:t>
+        <w:rPr>
+          <w:rFonts w:ascii="Times New Roman" w:hAnsi="Times New Roman" w:cs="Times New Roman"/>
+        </w:rPr>
+        <w:t>1.</w:t>
+      </w:r>
+      <w:r>
+        <w:rPr>
+          <w:rFonts w:ascii="Times New Roman" w:hAnsi="Times New Roman" w:cs="Times New Roman"/>
+        </w:rPr>
+        <w:t>1</w:t>
       </w:r>
     </w:p>
     <w:p>
@@ -1190,21 +1240,34 @@
         </w:rPr>
       </w:pPr>
       <w:r>
+        <w:rPr>
+          <w:rFonts w:ascii="Times New Roman" w:hAnsi="Times New Roman" w:cs="Times New Roman"/>
+        </w:rPr>
         <w:fldChar w:fldCharType="begin"/>
       </w:r>
       <w:r>
+        <w:rPr>
+          <w:rFonts w:ascii="Times New Roman" w:hAnsi="Times New Roman" w:cs="Times New Roman"/>
+        </w:rPr>
         <w:instrText xml:space="preserve"> TIME \@ "dddd, MMMM dd, yyyy" </w:instrText>
       </w:r>
       <w:r>
+        <w:rPr>
+          <w:rFonts w:ascii="Times New Roman" w:hAnsi="Times New Roman" w:cs="Times New Roman"/>
+        </w:rPr>
         <w:fldChar w:fldCharType="separate"/>
       </w:r>
       <w:r>
         <w:rPr>
+          <w:rFonts w:ascii="Times New Roman" w:hAnsi="Times New Roman" w:cs="Times New Roman"/>
           <w:noProof/>
         </w:rPr>
-        <w:t>Thursday, September 12, 2019</w:t>
-      </w:r>
-      <w:r>
+        <w:t>Monday, December 23, 2019</w:t>
+      </w:r>
+      <w:r>
+        <w:rPr>
+          <w:rFonts w:ascii="Times New Roman" w:hAnsi="Times New Roman" w:cs="Times New Roman"/>
+        </w:rPr>
         <w:fldChar w:fldCharType="end"/>
       </w:r>
     </w:p>
@@ -1226,7 +1289,6 @@
           <w:sz w:val="28"/>
           <w:szCs w:val="28"/>
         </w:rPr>
-        <w:lastRenderedPageBreak/>
         <w:t>1.</w:t>
       </w:r>
       <w:r>
@@ -1258,6 +1320,7 @@
           <w:sz w:val="28"/>
           <w:szCs w:val="28"/>
         </w:rPr>
+        <w:lastRenderedPageBreak/>
         <w:tab/>
         <w:t xml:space="preserve">John Wick là sát thủ đã nghỉ hưu, sống cùng vợ và chú chó của mình trong một ngôi nhà </w:t>
       </w:r>
@@ -1335,9 +1398,8 @@
           <w:sz w:val="28"/>
           <w:szCs w:val="28"/>
         </w:rPr>
-        <w:t xml:space="preserve">một nhóm xã hội đen trẻ tuổi, cầm đầu bởi </w:t>
-      </w:r>
-      <w:proofErr w:type="spellStart"/>
+        <w:t>một nhóm xã hội đen trẻ tuổi, cầm đầu bởi Iosef, hỏi mua chiếc xe hơi của John Wick mà không được. Chúng đột nhập vào nhà gã sát thủ lúc nửa đêm, đánh lén, cướp xe và giết luôn cả con chó. Tất cả thổi bùng lên cơn cuồng nộ tưởng đã nguội lạnh bên trong gã sát thủ lành nghề. John Wick một lần nữa cầm súng, để trả thù</w:t>
+      </w:r>
       <w:r>
         <w:rPr>
           <w:rFonts w:ascii="Times New Roman" w:hAnsi="Times New Roman" w:cs="Times New Roman"/>
@@ -1345,18 +1407,20 @@
           <w:sz w:val="28"/>
           <w:szCs w:val="28"/>
         </w:rPr>
-        <w:t>Iosef</w:t>
-      </w:r>
-      <w:proofErr w:type="spellEnd"/>
-      <w:r>
+        <w:t>.</w:t>
+      </w:r>
+    </w:p>
+    <w:p>
+      <w:pPr>
+        <w:spacing w:beforeLines="120" w:before="288" w:afterLines="120" w:after="288" w:line="312" w:lineRule="auto"/>
+        <w:jc w:val="both"/>
         <w:rPr>
           <w:rFonts w:ascii="Times New Roman" w:hAnsi="Times New Roman" w:cs="Times New Roman"/>
           <w:i/>
           <w:sz w:val="28"/>
           <w:szCs w:val="28"/>
         </w:rPr>
-        <w:t>, hỏi mua chiếc xe hơi của John Wick mà không được. Chúng đột nhập vào nhà gã sát thủ lúc nửa đêm, đánh lén, cướp xe và giết luôn cả con chó. Tất cả thổi bùng lên cơn cuồng nộ tưởng đã nguội lạnh bên trong gã sát thủ lành nghề. John Wick một lần nữa cầm súng, để trả thù</w:t>
-      </w:r>
+      </w:pPr>
       <w:r>
         <w:rPr>
           <w:rFonts w:ascii="Times New Roman" w:hAnsi="Times New Roman" w:cs="Times New Roman"/>
@@ -1364,31 +1428,31 @@
           <w:sz w:val="28"/>
           <w:szCs w:val="28"/>
         </w:rPr>
-        <w:t>.</w:t>
-      </w:r>
-    </w:p>
-    <w:p>
-      <w:pPr>
-        <w:spacing w:beforeLines="120" w:before="288" w:afterLines="120" w:after="288" w:line="312" w:lineRule="auto"/>
-        <w:jc w:val="both"/>
+        <w:tab/>
+        <w:t>Truy đuổi theo kẻ đã làm việc này, John phát hiện ra Iosef chính là con trai của Viggo, ông trùm của John ngày trước. Viggo khuyên John đừng nên tìm cách trả thù, nhưng John từ chối. Viggo liền cử một nhóm sát thủ đến nhà John, nhưng John giết hết chúng. Viggo treo thưởng 2 triệu đôla cho ai giết được John. John ẩn náu trong khách sạn Continental, một khách sạn dành cho tội phạm thế giới ngầm và có nội quy cấm giết chóc trong khách sạn. Viggo tăng gấp đôi tiền thưởng cho ai dám giết John ngay trong Continental</w:t>
+      </w:r>
+      <w:r>
         <w:rPr>
           <w:rFonts w:ascii="Times New Roman" w:hAnsi="Times New Roman" w:cs="Times New Roman"/>
           <w:i/>
           <w:sz w:val="28"/>
           <w:szCs w:val="28"/>
         </w:rPr>
-      </w:pPr>
-      <w:r>
+        <w:t xml:space="preserve">. </w:t>
+      </w:r>
+    </w:p>
+    <w:p>
+      <w:pPr>
+        <w:spacing w:beforeLines="120" w:before="288" w:afterLines="120" w:after="288" w:line="312" w:lineRule="auto"/>
+        <w:ind w:firstLine="720"/>
+        <w:jc w:val="both"/>
         <w:rPr>
           <w:rFonts w:ascii="Times New Roman" w:hAnsi="Times New Roman" w:cs="Times New Roman"/>
           <w:i/>
           <w:sz w:val="28"/>
           <w:szCs w:val="28"/>
         </w:rPr>
-        <w:tab/>
-        <w:t xml:space="preserve">Truy đuổi theo kẻ đã làm việc này, John phát hiện ra </w:t>
-      </w:r>
-      <w:proofErr w:type="spellStart"/>
+      </w:pPr>
       <w:r>
         <w:rPr>
           <w:rFonts w:ascii="Times New Roman" w:hAnsi="Times New Roman" w:cs="Times New Roman"/>
@@ -1396,19 +1460,21 @@
           <w:sz w:val="28"/>
           <w:szCs w:val="28"/>
         </w:rPr>
-        <w:t>Iosef</w:t>
-      </w:r>
-      <w:proofErr w:type="spellEnd"/>
-      <w:r>
+        <w:t>John đi đến vũ trường Red Circle để tìm Iosef, nhưng lại để hắn chạy thoát. John về Continental để chữa trị vết thương. Perkins, một nữ sát thủ, đột nhập vào phòng để giết John nhưng thất bại. Cảm thấy sợ hãi, Iosef trốn đến “nhà an toàn”, với có nhiều vũ khí và bảo vệ canh gác cẩn thận</w:t>
+      </w:r>
+    </w:p>
+    <w:p>
+      <w:pPr>
+        <w:spacing w:beforeLines="120" w:before="288" w:afterLines="120" w:after="288" w:line="312" w:lineRule="auto"/>
+        <w:ind w:firstLine="720"/>
+        <w:jc w:val="both"/>
         <w:rPr>
           <w:rFonts w:ascii="Times New Roman" w:hAnsi="Times New Roman" w:cs="Times New Roman"/>
           <w:i/>
           <w:sz w:val="28"/>
           <w:szCs w:val="28"/>
         </w:rPr>
-        <w:t xml:space="preserve"> chính là con trai của Viggo, ông trùm của John ngày trước. Viggo khuyên John đừng nên tìm cách trả thù, nhưng John từ chối. Viggo liền cử một nhóm sát thủ đến nhà John, nhưng John giết hết chúng. Viggo treo thưởng 2 triệu </w:t>
-      </w:r>
-      <w:proofErr w:type="spellStart"/>
+      </w:pPr>
       <w:r>
         <w:rPr>
           <w:rFonts w:ascii="Times New Roman" w:hAnsi="Times New Roman" w:cs="Times New Roman"/>
@@ -1416,9 +1482,8 @@
           <w:sz w:val="28"/>
           <w:szCs w:val="28"/>
         </w:rPr>
-        <w:t>đôla</w:t>
-      </w:r>
-      <w:proofErr w:type="spellEnd"/>
+        <w:t xml:space="preserve">Một lần nữa, </w:t>
+      </w:r>
       <w:r>
         <w:rPr>
           <w:rFonts w:ascii="Times New Roman" w:hAnsi="Times New Roman" w:cs="Times New Roman"/>
@@ -1426,149 +1491,7 @@
           <w:sz w:val="28"/>
           <w:szCs w:val="28"/>
         </w:rPr>
-        <w:t xml:space="preserve"> cho ai giết được John. John ẩn náu trong khách sạn Continental, một khách sạn dành cho tội phạm thế giới ngầm và có nội quy cấm giết chóc trong khách sạn. Viggo tăng gấp đôi tiền thưởng cho ai dám giết John ngay trong Continental</w:t>
-      </w:r>
-      <w:r>
-        <w:rPr>
-          <w:rFonts w:ascii="Times New Roman" w:hAnsi="Times New Roman" w:cs="Times New Roman"/>
-          <w:i/>
-          <w:sz w:val="28"/>
-          <w:szCs w:val="28"/>
-        </w:rPr>
-        <w:t xml:space="preserve">. </w:t>
-      </w:r>
-    </w:p>
-    <w:p>
-      <w:pPr>
-        <w:spacing w:beforeLines="120" w:before="288" w:afterLines="120" w:after="288" w:line="312" w:lineRule="auto"/>
-        <w:ind w:firstLine="720"/>
-        <w:jc w:val="both"/>
-        <w:rPr>
-          <w:rFonts w:ascii="Times New Roman" w:hAnsi="Times New Roman" w:cs="Times New Roman"/>
-          <w:i/>
-          <w:sz w:val="28"/>
-          <w:szCs w:val="28"/>
-        </w:rPr>
-      </w:pPr>
-      <w:r>
-        <w:rPr>
-          <w:rFonts w:ascii="Times New Roman" w:hAnsi="Times New Roman" w:cs="Times New Roman"/>
-          <w:i/>
-          <w:sz w:val="28"/>
-          <w:szCs w:val="28"/>
-        </w:rPr>
-        <w:t xml:space="preserve">John đi đến vũ trường Red Circle để tìm </w:t>
-      </w:r>
-      <w:proofErr w:type="spellStart"/>
-      <w:r>
-        <w:rPr>
-          <w:rFonts w:ascii="Times New Roman" w:hAnsi="Times New Roman" w:cs="Times New Roman"/>
-          <w:i/>
-          <w:sz w:val="28"/>
-          <w:szCs w:val="28"/>
-        </w:rPr>
-        <w:t>Iosef</w:t>
-      </w:r>
-      <w:proofErr w:type="spellEnd"/>
-      <w:r>
-        <w:rPr>
-          <w:rFonts w:ascii="Times New Roman" w:hAnsi="Times New Roman" w:cs="Times New Roman"/>
-          <w:i/>
-          <w:sz w:val="28"/>
-          <w:szCs w:val="28"/>
-        </w:rPr>
-        <w:t xml:space="preserve">, nhưng lại để hắn chạy thoát. John về Continental để chữa trị vết thương. Perkins, một nữ sát thủ, đột nhập vào phòng để giết John nhưng thất bại. Cảm thấy sợ hãi, </w:t>
-      </w:r>
-      <w:proofErr w:type="spellStart"/>
-      <w:r>
-        <w:rPr>
-          <w:rFonts w:ascii="Times New Roman" w:hAnsi="Times New Roman" w:cs="Times New Roman"/>
-          <w:i/>
-          <w:sz w:val="28"/>
-          <w:szCs w:val="28"/>
-        </w:rPr>
-        <w:t>Iosef</w:t>
-      </w:r>
-      <w:proofErr w:type="spellEnd"/>
-      <w:r>
-        <w:rPr>
-          <w:rFonts w:ascii="Times New Roman" w:hAnsi="Times New Roman" w:cs="Times New Roman"/>
-          <w:i/>
-          <w:sz w:val="28"/>
-          <w:szCs w:val="28"/>
-        </w:rPr>
-        <w:t xml:space="preserve"> trốn đến “nhà an toàn”, với có nhiều vũ khí và bảo vệ canh gác cẩn thận</w:t>
-      </w:r>
-    </w:p>
-    <w:p>
-      <w:pPr>
-        <w:spacing w:beforeLines="120" w:before="288" w:afterLines="120" w:after="288" w:line="312" w:lineRule="auto"/>
-        <w:ind w:firstLine="720"/>
-        <w:jc w:val="both"/>
-        <w:rPr>
-          <w:rFonts w:ascii="Times New Roman" w:hAnsi="Times New Roman" w:cs="Times New Roman"/>
-          <w:i/>
-          <w:sz w:val="28"/>
-          <w:szCs w:val="28"/>
-        </w:rPr>
-      </w:pPr>
-      <w:r>
-        <w:rPr>
-          <w:rFonts w:ascii="Times New Roman" w:hAnsi="Times New Roman" w:cs="Times New Roman"/>
-          <w:i/>
-          <w:sz w:val="28"/>
-          <w:szCs w:val="28"/>
-        </w:rPr>
-        <w:t xml:space="preserve">Một lần nữa, </w:t>
-      </w:r>
-      <w:r>
-        <w:rPr>
-          <w:rFonts w:ascii="Times New Roman" w:hAnsi="Times New Roman" w:cs="Times New Roman"/>
-          <w:i/>
-          <w:sz w:val="28"/>
-          <w:szCs w:val="28"/>
-        </w:rPr>
-        <w:t xml:space="preserve">John phải một mình chiến đấu với toàn bộ kẻ thù. Từng kẻ nằm xuống và “nhà an toàn” đã không còn an toàn nữa. </w:t>
-      </w:r>
-      <w:proofErr w:type="spellStart"/>
-      <w:r>
-        <w:rPr>
-          <w:rFonts w:ascii="Times New Roman" w:hAnsi="Times New Roman" w:cs="Times New Roman"/>
-          <w:i/>
-          <w:sz w:val="28"/>
-          <w:szCs w:val="28"/>
-        </w:rPr>
-        <w:t>Iosef</w:t>
-      </w:r>
-      <w:proofErr w:type="spellEnd"/>
-      <w:r>
-        <w:rPr>
-          <w:rFonts w:ascii="Times New Roman" w:hAnsi="Times New Roman" w:cs="Times New Roman"/>
-          <w:i/>
-          <w:sz w:val="28"/>
-          <w:szCs w:val="28"/>
-        </w:rPr>
-        <w:t xml:space="preserve"> nhanh chóng bỏ mạng vì viên đạn của John. John nhanh chóng lái xe đến bến cảng để ngăn cho Viggo tẩu thoát. Tại đây, John giết hết những tên thuộc hạ cuối cùng và có trận đánh tay đôi với Viggo. John hạ gục Viggo rồi bỏ đi không nói lời nào. Trên đường trở về nhà, John dừng chân tại một phòng khám thú y để điều trị vết thương của và giải cứu một con chó con </w:t>
-      </w:r>
-      <w:proofErr w:type="spellStart"/>
-      <w:r>
-        <w:rPr>
-          <w:rFonts w:ascii="Times New Roman" w:hAnsi="Times New Roman" w:cs="Times New Roman"/>
-          <w:i/>
-          <w:sz w:val="28"/>
-          <w:szCs w:val="28"/>
-        </w:rPr>
-        <w:t>pitbull</w:t>
-      </w:r>
-      <w:proofErr w:type="spellEnd"/>
-      <w:r>
-        <w:rPr>
-          <w:rFonts w:ascii="Times New Roman" w:hAnsi="Times New Roman" w:cs="Times New Roman"/>
-          <w:i/>
-          <w:sz w:val="28"/>
-          <w:szCs w:val="28"/>
-        </w:rPr>
-        <w:t xml:space="preserve"> theo lịch sẽ bị giết.</w:t>
+        <w:t>John phải một mình chiến đấu với toàn bộ kẻ thù. Từng kẻ nằm xuống và “nhà an toàn” đã không còn an toàn nữa. Iosef nhanh chóng bỏ mạng vì viên đạn của John. John nhanh chóng lái xe đến bến cảng để ngăn cho Viggo tẩu thoát. Tại đây, John giết hết những tên thuộc hạ cuối cùng và có trận đánh tay đôi với Viggo. John hạ gục Viggo rồi bỏ đi không nói lời nào. Trên đường trở về nhà, John dừng chân tại một phòng khám thú y để điều trị vết thương của và giải cứu một con chó con pitbull theo lịch sẽ bị giết.</w:t>
       </w:r>
       <w:r>
         <w:rPr>
@@ -1659,6 +1582,7 @@
           <w:szCs w:val="28"/>
         </w:rPr>
       </w:pPr>
+      <w:bookmarkStart w:id="2" w:name="_Hlk28032014"/>
       <w:r>
         <w:rPr>
           <w:rFonts w:ascii="Times New Roman" w:hAnsi="Times New Roman" w:cs="Times New Roman"/>
@@ -1770,9 +1694,8 @@
           <w:sz w:val="28"/>
           <w:szCs w:val="28"/>
         </w:rPr>
-        <w:t xml:space="preserve"> hết, John sẽ nhớ về các sự kiện trước đó, lúc mà anh bị </w:t>
-      </w:r>
-      <w:proofErr w:type="spellStart"/>
+        <w:t xml:space="preserve"> hết, John sẽ nhớ về các sự kiện trước đó, lúc mà anh bị Iosef đánh lén. Người chơi sẽ chỉ sử dụng nắm đấm để đánh lại Iosef cùng 2 kẻ thân cận mang dao và gậy bóng chày</w:t>
+      </w:r>
       <w:r>
         <w:rPr>
           <w:rFonts w:ascii="Times New Roman" w:hAnsi="Times New Roman" w:cs="Times New Roman"/>
@@ -1780,9 +1703,8 @@
           <w:sz w:val="28"/>
           <w:szCs w:val="28"/>
         </w:rPr>
-        <w:t>Iosef</w:t>
-      </w:r>
-      <w:proofErr w:type="spellEnd"/>
+        <w:t xml:space="preserve"> (đây là boss của arc 1)</w:t>
+      </w:r>
       <w:r>
         <w:rPr>
           <w:rFonts w:ascii="Times New Roman" w:hAnsi="Times New Roman" w:cs="Times New Roman"/>
@@ -1790,9 +1712,8 @@
           <w:sz w:val="28"/>
           <w:szCs w:val="28"/>
         </w:rPr>
-        <w:t xml:space="preserve"> đánh lén. Người chơi sẽ chỉ sử dụng nắm đấm để đánh lại </w:t>
-      </w:r>
-      <w:proofErr w:type="spellStart"/>
+        <w:t>.</w:t>
+      </w:r>
       <w:r>
         <w:rPr>
           <w:rFonts w:ascii="Times New Roman" w:hAnsi="Times New Roman" w:cs="Times New Roman"/>
@@ -1800,9 +1721,8 @@
           <w:sz w:val="28"/>
           <w:szCs w:val="28"/>
         </w:rPr>
-        <w:t>Iosef</w:t>
-      </w:r>
-      <w:proofErr w:type="spellEnd"/>
+        <w:t xml:space="preserve"> </w:t>
+      </w:r>
       <w:r>
         <w:rPr>
           <w:rFonts w:ascii="Times New Roman" w:hAnsi="Times New Roman" w:cs="Times New Roman"/>
@@ -1810,7 +1730,7 @@
           <w:sz w:val="28"/>
           <w:szCs w:val="28"/>
         </w:rPr>
-        <w:t xml:space="preserve"> cùng 2 kẻ thân cận mang dao và gậy bóng chày</w:t>
+        <w:t xml:space="preserve">Trò chơi sẽ chuyển sang Arc 2 sau khi </w:t>
       </w:r>
       <w:r>
         <w:rPr>
@@ -1819,7 +1739,7 @@
           <w:sz w:val="28"/>
           <w:szCs w:val="28"/>
         </w:rPr>
-        <w:t xml:space="preserve"> (đây là boss của arc 1)</w:t>
+        <w:t>người chơi đánh</w:t>
       </w:r>
       <w:r>
         <w:rPr>
@@ -1828,6 +1748,102 @@
           <w:sz w:val="28"/>
           <w:szCs w:val="28"/>
         </w:rPr>
+        <w:t xml:space="preserve"> boss Iosef</w:t>
+      </w:r>
+      <w:r>
+        <w:rPr>
+          <w:rFonts w:ascii="Times New Roman" w:hAnsi="Times New Roman" w:cs="Times New Roman"/>
+          <w:i/>
+          <w:sz w:val="28"/>
+          <w:szCs w:val="28"/>
+        </w:rPr>
+        <w:t xml:space="preserve"> tụt hết máu. </w:t>
+      </w:r>
+    </w:p>
+    <w:p>
+      <w:pPr>
+        <w:spacing w:beforeLines="120" w:before="288" w:afterLines="120" w:after="288" w:line="312" w:lineRule="auto"/>
+        <w:ind w:firstLine="720"/>
+        <w:jc w:val="both"/>
+        <w:rPr>
+          <w:rFonts w:ascii="Times New Roman" w:hAnsi="Times New Roman" w:cs="Times New Roman"/>
+          <w:i/>
+          <w:sz w:val="28"/>
+          <w:szCs w:val="28"/>
+        </w:rPr>
+      </w:pPr>
+      <w:r>
+        <w:rPr>
+          <w:rFonts w:ascii="Times New Roman" w:hAnsi="Times New Roman" w:cs="Times New Roman"/>
+          <w:b/>
+          <w:bCs/>
+          <w:i/>
+          <w:sz w:val="28"/>
+          <w:szCs w:val="28"/>
+        </w:rPr>
+        <w:t>Arc 2:</w:t>
+      </w:r>
+      <w:r>
+        <w:rPr>
+          <w:rFonts w:ascii="Times New Roman" w:hAnsi="Times New Roman" w:cs="Times New Roman"/>
+          <w:i/>
+          <w:sz w:val="28"/>
+          <w:szCs w:val="28"/>
+        </w:rPr>
+        <w:t xml:space="preserve"> Trò chơi tiếp tục khi John chuyển đến Continental và tại n</w:t>
+      </w:r>
+      <w:r>
+        <w:rPr>
+          <w:rFonts w:ascii="Times New Roman" w:hAnsi="Times New Roman" w:cs="Times New Roman"/>
+          <w:i/>
+          <w:sz w:val="28"/>
+          <w:szCs w:val="28"/>
+        </w:rPr>
+        <w:t>ơi này</w:t>
+      </w:r>
+      <w:r>
+        <w:rPr>
+          <w:rFonts w:ascii="Times New Roman" w:hAnsi="Times New Roman" w:cs="Times New Roman"/>
+          <w:i/>
+          <w:sz w:val="28"/>
+          <w:szCs w:val="28"/>
+        </w:rPr>
+        <w:t xml:space="preserve"> anh có bộ đồ</w:t>
+      </w:r>
+      <w:r>
+        <w:rPr>
+          <w:rFonts w:ascii="Times New Roman" w:hAnsi="Times New Roman" w:cs="Times New Roman"/>
+          <w:i/>
+          <w:sz w:val="28"/>
+          <w:szCs w:val="28"/>
+        </w:rPr>
+        <w:t xml:space="preserve"> mới </w:t>
+      </w:r>
+      <w:r>
+        <w:rPr>
+          <w:rFonts w:ascii="Times New Roman" w:hAnsi="Times New Roman" w:cs="Times New Roman"/>
+          <w:i/>
+          <w:sz w:val="28"/>
+          <w:szCs w:val="28"/>
+        </w:rPr>
+        <w:t xml:space="preserve">và vũ khí </w:t>
+      </w:r>
+      <w:r>
+        <w:rPr>
+          <w:rFonts w:ascii="Times New Roman" w:hAnsi="Times New Roman" w:cs="Times New Roman"/>
+          <w:i/>
+          <w:sz w:val="28"/>
+          <w:szCs w:val="28"/>
+        </w:rPr>
+        <w:t>súng máy</w:t>
+      </w:r>
+      <w:r>
+        <w:rPr>
+          <w:rFonts w:ascii="Times New Roman" w:hAnsi="Times New Roman" w:cs="Times New Roman"/>
+          <w:i/>
+          <w:sz w:val="28"/>
+          <w:szCs w:val="28"/>
+        </w:rPr>
         <w:t>.</w:t>
       </w:r>
       <w:r>
@@ -1846,7 +1862,7 @@
           <w:sz w:val="28"/>
           <w:szCs w:val="28"/>
         </w:rPr>
-        <w:t xml:space="preserve">Trò chơi sẽ chuyển sang Arc 2 sau khi </w:t>
+        <w:t>John đi đến vũ trường Red Circle để tìm Iosef, tại đây có vô số bảo vệ và dân thường. John phải tìm cách để giết hết bảo vệ mà không ảnh hưởng đến dân thường. Nếu John vô tình hay cố ý giết vượt quá 3 người dân thì sẽ thua ngay lập tức và phải chơi lại từ đầu</w:t>
       </w:r>
       <w:r>
         <w:rPr>
@@ -1855,7 +1871,7 @@
           <w:sz w:val="28"/>
           <w:szCs w:val="28"/>
         </w:rPr>
-        <w:t>người chơi đánh</w:t>
+        <w:t xml:space="preserve"> arc</w:t>
       </w:r>
       <w:r>
         <w:rPr>
@@ -1864,9 +1880,8 @@
           <w:sz w:val="28"/>
           <w:szCs w:val="28"/>
         </w:rPr>
-        <w:t xml:space="preserve"> boss </w:t>
-      </w:r>
-      <w:proofErr w:type="spellStart"/>
+        <w:t>.</w:t>
+      </w:r>
       <w:r>
         <w:rPr>
           <w:rFonts w:ascii="Times New Roman" w:hAnsi="Times New Roman" w:cs="Times New Roman"/>
@@ -1874,9 +1889,8 @@
           <w:sz w:val="28"/>
           <w:szCs w:val="28"/>
         </w:rPr>
-        <w:t>Iosef</w:t>
-      </w:r>
-      <w:proofErr w:type="spellEnd"/>
+        <w:t xml:space="preserve"> </w:t>
+      </w:r>
       <w:r>
         <w:rPr>
           <w:rFonts w:ascii="Times New Roman" w:hAnsi="Times New Roman" w:cs="Times New Roman"/>
@@ -1884,7 +1898,34 @@
           <w:sz w:val="28"/>
           <w:szCs w:val="28"/>
         </w:rPr>
-        <w:t xml:space="preserve"> tụt hết máu. </w:t>
+        <w:t>Cuối arc</w:t>
+      </w:r>
+      <w:r>
+        <w:rPr>
+          <w:rFonts w:ascii="Times New Roman" w:hAnsi="Times New Roman" w:cs="Times New Roman"/>
+          <w:i/>
+          <w:sz w:val="28"/>
+          <w:szCs w:val="28"/>
+        </w:rPr>
+        <w:t xml:space="preserve">, Iosef trốn thoát, John phải trở về khách sạn và phải đánh nhau với </w:t>
+      </w:r>
+      <w:r>
+        <w:rPr>
+          <w:rFonts w:ascii="Times New Roman" w:hAnsi="Times New Roman" w:cs="Times New Roman"/>
+          <w:i/>
+          <w:sz w:val="28"/>
+          <w:szCs w:val="28"/>
+        </w:rPr>
+        <w:t xml:space="preserve">boss </w:t>
+      </w:r>
+      <w:r>
+        <w:rPr>
+          <w:rFonts w:ascii="Times New Roman" w:hAnsi="Times New Roman" w:cs="Times New Roman"/>
+          <w:i/>
+          <w:sz w:val="28"/>
+          <w:szCs w:val="28"/>
+        </w:rPr>
+        <w:t>Perkins, nữ sát thủ được Viggo thuê để giết John Wick.</w:t>
       </w:r>
     </w:p>
     <w:p>
@@ -1908,7 +1949,7 @@
           <w:sz w:val="28"/>
           <w:szCs w:val="28"/>
         </w:rPr>
-        <w:t>Arc 2:</w:t>
+        <w:t xml:space="preserve">Arc 3: </w:t>
       </w:r>
       <w:r>
         <w:rPr>
@@ -1917,7 +1958,7 @@
           <w:sz w:val="28"/>
           <w:szCs w:val="28"/>
         </w:rPr>
-        <w:t xml:space="preserve"> Trò chơi tiếp tục khi John chuyển đến Continental và tại n</w:t>
+        <w:t>Iosef trốn đến “nhà an toàn”. John nhận thêm vũ khí súng ngắm.</w:t>
       </w:r>
       <w:r>
         <w:rPr>
@@ -1926,248 +1967,10 @@
           <w:sz w:val="28"/>
           <w:szCs w:val="28"/>
         </w:rPr>
-        <w:t>ơi này</w:t>
-      </w:r>
-      <w:r>
-        <w:rPr>
-          <w:rFonts w:ascii="Times New Roman" w:hAnsi="Times New Roman" w:cs="Times New Roman"/>
-          <w:i/>
-          <w:sz w:val="28"/>
-          <w:szCs w:val="28"/>
-        </w:rPr>
-        <w:t xml:space="preserve"> anh có bộ đồ</w:t>
-      </w:r>
-      <w:r>
-        <w:rPr>
-          <w:rFonts w:ascii="Times New Roman" w:hAnsi="Times New Roman" w:cs="Times New Roman"/>
-          <w:i/>
-          <w:sz w:val="28"/>
-          <w:szCs w:val="28"/>
-        </w:rPr>
-        <w:t xml:space="preserve"> mới </w:t>
-      </w:r>
-      <w:r>
-        <w:rPr>
-          <w:rFonts w:ascii="Times New Roman" w:hAnsi="Times New Roman" w:cs="Times New Roman"/>
-          <w:i/>
-          <w:sz w:val="28"/>
-          <w:szCs w:val="28"/>
-        </w:rPr>
-        <w:t xml:space="preserve">và vũ khí </w:t>
-      </w:r>
-      <w:r>
-        <w:rPr>
-          <w:rFonts w:ascii="Times New Roman" w:hAnsi="Times New Roman" w:cs="Times New Roman"/>
-          <w:i/>
-          <w:sz w:val="28"/>
-          <w:szCs w:val="28"/>
-        </w:rPr>
-        <w:t>súng máy</w:t>
-      </w:r>
-      <w:r>
-        <w:rPr>
-          <w:rFonts w:ascii="Times New Roman" w:hAnsi="Times New Roman" w:cs="Times New Roman"/>
-          <w:i/>
-          <w:sz w:val="28"/>
-          <w:szCs w:val="28"/>
-        </w:rPr>
-        <w:t>.</w:t>
-      </w:r>
-      <w:r>
-        <w:rPr>
-          <w:rFonts w:ascii="Times New Roman" w:hAnsi="Times New Roman" w:cs="Times New Roman"/>
-          <w:i/>
-          <w:sz w:val="28"/>
-          <w:szCs w:val="28"/>
-        </w:rPr>
-        <w:t xml:space="preserve"> </w:t>
-      </w:r>
-      <w:r>
-        <w:rPr>
-          <w:rFonts w:ascii="Times New Roman" w:hAnsi="Times New Roman" w:cs="Times New Roman"/>
-          <w:i/>
-          <w:sz w:val="28"/>
-          <w:szCs w:val="28"/>
-        </w:rPr>
-        <w:t xml:space="preserve">John đi đến vũ trường Red Circle để tìm </w:t>
-      </w:r>
-      <w:proofErr w:type="spellStart"/>
-      <w:r>
-        <w:rPr>
-          <w:rFonts w:ascii="Times New Roman" w:hAnsi="Times New Roman" w:cs="Times New Roman"/>
-          <w:i/>
-          <w:sz w:val="28"/>
-          <w:szCs w:val="28"/>
-        </w:rPr>
-        <w:t>Iosef</w:t>
-      </w:r>
-      <w:proofErr w:type="spellEnd"/>
-      <w:r>
-        <w:rPr>
-          <w:rFonts w:ascii="Times New Roman" w:hAnsi="Times New Roman" w:cs="Times New Roman"/>
-          <w:i/>
-          <w:sz w:val="28"/>
-          <w:szCs w:val="28"/>
-        </w:rPr>
-        <w:t>, tại đây có vô số bảo vệ và dân thường. John phải tìm cách để giết hết bảo vệ mà không ảnh hưởng đến dân thường. Nếu John vô tình hay cố ý giết vượt quá 3 người dân thì sẽ thua ngay lập tức và phải chơi lại từ đầu</w:t>
-      </w:r>
-      <w:r>
-        <w:rPr>
-          <w:rFonts w:ascii="Times New Roman" w:hAnsi="Times New Roman" w:cs="Times New Roman"/>
-          <w:i/>
-          <w:sz w:val="28"/>
-          <w:szCs w:val="28"/>
-        </w:rPr>
-        <w:t xml:space="preserve"> arc</w:t>
-      </w:r>
-      <w:r>
-        <w:rPr>
-          <w:rFonts w:ascii="Times New Roman" w:hAnsi="Times New Roman" w:cs="Times New Roman"/>
-          <w:i/>
-          <w:sz w:val="28"/>
-          <w:szCs w:val="28"/>
-        </w:rPr>
-        <w:t>.</w:t>
-      </w:r>
-      <w:r>
-        <w:rPr>
-          <w:rFonts w:ascii="Times New Roman" w:hAnsi="Times New Roman" w:cs="Times New Roman"/>
-          <w:i/>
-          <w:sz w:val="28"/>
-          <w:szCs w:val="28"/>
-        </w:rPr>
-        <w:t xml:space="preserve"> </w:t>
-      </w:r>
-      <w:r>
-        <w:rPr>
-          <w:rFonts w:ascii="Times New Roman" w:hAnsi="Times New Roman" w:cs="Times New Roman"/>
-          <w:i/>
-          <w:sz w:val="28"/>
-          <w:szCs w:val="28"/>
-        </w:rPr>
-        <w:t>Cuối arc</w:t>
-      </w:r>
-      <w:r>
-        <w:rPr>
-          <w:rFonts w:ascii="Times New Roman" w:hAnsi="Times New Roman" w:cs="Times New Roman"/>
-          <w:i/>
-          <w:sz w:val="28"/>
-          <w:szCs w:val="28"/>
-        </w:rPr>
-        <w:t xml:space="preserve">, </w:t>
-      </w:r>
-      <w:proofErr w:type="spellStart"/>
-      <w:r>
-        <w:rPr>
-          <w:rFonts w:ascii="Times New Roman" w:hAnsi="Times New Roman" w:cs="Times New Roman"/>
-          <w:i/>
-          <w:sz w:val="28"/>
-          <w:szCs w:val="28"/>
-        </w:rPr>
-        <w:t>Iosef</w:t>
-      </w:r>
-      <w:proofErr w:type="spellEnd"/>
-      <w:r>
-        <w:rPr>
-          <w:rFonts w:ascii="Times New Roman" w:hAnsi="Times New Roman" w:cs="Times New Roman"/>
-          <w:i/>
-          <w:sz w:val="28"/>
-          <w:szCs w:val="28"/>
-        </w:rPr>
-        <w:t xml:space="preserve"> trốn thoát, John phải trở về khách sạn và phải đánh nhau với </w:t>
-      </w:r>
-      <w:r>
-        <w:rPr>
-          <w:rFonts w:ascii="Times New Roman" w:hAnsi="Times New Roman" w:cs="Times New Roman"/>
-          <w:i/>
-          <w:sz w:val="28"/>
-          <w:szCs w:val="28"/>
-        </w:rPr>
-        <w:t xml:space="preserve">boss </w:t>
-      </w:r>
-      <w:r>
-        <w:rPr>
-          <w:rFonts w:ascii="Times New Roman" w:hAnsi="Times New Roman" w:cs="Times New Roman"/>
-          <w:i/>
-          <w:sz w:val="28"/>
-          <w:szCs w:val="28"/>
-        </w:rPr>
-        <w:t>Perkins, nữ sát thủ được Viggo thuê để giết John Wick.</w:t>
-      </w:r>
-    </w:p>
-    <w:p>
-      <w:pPr>
-        <w:spacing w:beforeLines="120" w:before="288" w:afterLines="120" w:after="288" w:line="312" w:lineRule="auto"/>
-        <w:ind w:firstLine="720"/>
-        <w:jc w:val="both"/>
-        <w:rPr>
-          <w:rFonts w:ascii="Times New Roman" w:hAnsi="Times New Roman" w:cs="Times New Roman"/>
-          <w:i/>
-          <w:sz w:val="28"/>
-          <w:szCs w:val="28"/>
-        </w:rPr>
-      </w:pPr>
-      <w:r>
-        <w:rPr>
-          <w:rFonts w:ascii="Times New Roman" w:hAnsi="Times New Roman" w:cs="Times New Roman"/>
-          <w:b/>
-          <w:bCs/>
-          <w:i/>
-          <w:sz w:val="28"/>
-          <w:szCs w:val="28"/>
-        </w:rPr>
-        <w:t xml:space="preserve">Arc 3: </w:t>
-      </w:r>
-      <w:proofErr w:type="spellStart"/>
-      <w:r>
-        <w:rPr>
-          <w:rFonts w:ascii="Times New Roman" w:hAnsi="Times New Roman" w:cs="Times New Roman"/>
-          <w:i/>
-          <w:sz w:val="28"/>
-          <w:szCs w:val="28"/>
-        </w:rPr>
-        <w:t>Iosef</w:t>
-      </w:r>
-      <w:proofErr w:type="spellEnd"/>
-      <w:r>
-        <w:rPr>
-          <w:rFonts w:ascii="Times New Roman" w:hAnsi="Times New Roman" w:cs="Times New Roman"/>
-          <w:i/>
-          <w:sz w:val="28"/>
-          <w:szCs w:val="28"/>
-        </w:rPr>
-        <w:t xml:space="preserve"> trốn đến “nhà an toàn”. John nhận thêm vũ khí súng ngắm.</w:t>
-      </w:r>
-      <w:r>
-        <w:rPr>
-          <w:rFonts w:ascii="Times New Roman" w:hAnsi="Times New Roman" w:cs="Times New Roman"/>
-          <w:i/>
-          <w:sz w:val="28"/>
-          <w:szCs w:val="28"/>
-        </w:rPr>
-        <w:t xml:space="preserve"> John truy đuổi đến cùng và dễ dàng giết </w:t>
-      </w:r>
-      <w:proofErr w:type="spellStart"/>
-      <w:r>
-        <w:rPr>
-          <w:rFonts w:ascii="Times New Roman" w:hAnsi="Times New Roman" w:cs="Times New Roman"/>
-          <w:i/>
-          <w:sz w:val="28"/>
-          <w:szCs w:val="28"/>
-        </w:rPr>
-        <w:t>Iosef</w:t>
-      </w:r>
-      <w:proofErr w:type="spellEnd"/>
-      <w:r>
-        <w:rPr>
-          <w:rFonts w:ascii="Times New Roman" w:hAnsi="Times New Roman" w:cs="Times New Roman"/>
-          <w:i/>
-          <w:sz w:val="28"/>
-          <w:szCs w:val="28"/>
-        </w:rPr>
-        <w:t xml:space="preserve"> tại đó. Sau đó, John di chuyển đến cảng để tiêu diệt những tên thuộc hạ cuối cùng và có trận đánh nhau với Trùm cuối Viggo.</w:t>
-      </w:r>
-    </w:p>
+        <w:t xml:space="preserve"> John truy đuổi đến cùng và dễ dàng giết Iosef tại đó. Sau đó, John di chuyển đến cảng để tiêu diệt những tên thuộc hạ cuối cùng và có trận đánh nhau với Trùm cuối Viggo.</w:t>
+      </w:r>
+    </w:p>
+    <w:bookmarkEnd w:id="2"/>
     <w:p>
       <w:pPr>
         <w:spacing w:beforeLines="120" w:before="288" w:afterLines="120" w:after="288" w:line="312" w:lineRule="auto"/>
@@ -2284,7 +2087,17 @@
           <w:sz w:val="28"/>
           <w:szCs w:val="28"/>
         </w:rPr>
-        <w:t xml:space="preserve"> Vượt qua tất cả các kẻ thù mà vẫn đảm bảo các yêu cầu của </w:t>
+        <w:t xml:space="preserve"> Vượt </w:t>
+      </w:r>
+      <w:bookmarkStart w:id="3" w:name="_Hlk28031863"/>
+      <w:r>
+        <w:rPr>
+          <w:rFonts w:ascii="Times New Roman" w:hAnsi="Times New Roman" w:cs="Times New Roman"/>
+          <w:bCs/>
+          <w:sz w:val="28"/>
+          <w:szCs w:val="28"/>
+        </w:rPr>
+        <w:t xml:space="preserve">qua tất cả các kẻ thù mà vẫn đảm bảo các yêu cầu của </w:t>
       </w:r>
       <w:r>
         <w:rPr>
@@ -2296,6 +2109,7 @@
         <w:t>màn chơi.</w:t>
       </w:r>
     </w:p>
+    <w:bookmarkEnd w:id="3"/>
     <w:p>
       <w:pPr>
         <w:spacing w:beforeLines="120" w:before="288" w:afterLines="120" w:after="288" w:line="312" w:lineRule="auto"/>
@@ -2685,7 +2499,8 @@
           <w:lang w:val="en-US"/>
         </w:rPr>
       </w:pPr>
-      <w:commentRangeStart w:id="0"/>
+      <w:bookmarkStart w:id="4" w:name="_Hlk28031424"/>
+      <w:commentRangeStart w:id="5"/>
       <w:r>
         <w:rPr>
           <w:rFonts w:ascii="Times New Roman" w:hAnsi="Times New Roman" w:cs="Times New Roman"/>
@@ -2696,14 +2511,14 @@
         </w:rPr>
         <w:t>Game levels</w:t>
       </w:r>
-      <w:commentRangeEnd w:id="0"/>
+      <w:commentRangeEnd w:id="5"/>
       <w:r>
         <w:rPr>
           <w:rStyle w:val="CommentReference"/>
-          <w:rFonts w:eastAsiaTheme="minorHAnsi"/>
+          <w:rFonts w:ascii="Times New Roman" w:eastAsiaTheme="minorHAnsi" w:hAnsi="Times New Roman" w:cs="Times New Roman"/>
           <w:lang w:val="en-US" w:eastAsia="en-US"/>
         </w:rPr>
-        <w:commentReference w:id="0"/>
+        <w:commentReference w:id="5"/>
       </w:r>
     </w:p>
     <w:p>
@@ -2735,8 +2550,6 @@
         </w:rPr>
         <w:t xml:space="preserve"> Home</w:t>
       </w:r>
-      <w:bookmarkStart w:id="1" w:name="_GoBack"/>
-      <w:bookmarkEnd w:id="1"/>
     </w:p>
     <w:p>
       <w:pPr>
@@ -3135,27 +2948,7 @@
           <w:szCs w:val="28"/>
           <w:lang w:val="en-US"/>
         </w:rPr>
-        <w:t xml:space="preserve">Tần suất xuất hiện kẻ định: </w:t>
-      </w:r>
-      <w:r>
-        <w:rPr>
-          <w:rFonts w:ascii="Times New Roman" w:hAnsi="Times New Roman" w:cs="Times New Roman"/>
-          <w:bCs/>
-          <w:sz w:val="28"/>
-          <w:szCs w:val="28"/>
-          <w:lang w:val="en-US"/>
-        </w:rPr>
-        <w:t>25</w:t>
-      </w:r>
-      <w:r>
-        <w:rPr>
-          <w:rFonts w:ascii="Times New Roman" w:hAnsi="Times New Roman" w:cs="Times New Roman"/>
-          <w:bCs/>
-          <w:sz w:val="28"/>
-          <w:szCs w:val="28"/>
-          <w:lang w:val="en-US"/>
-        </w:rPr>
-        <w:t xml:space="preserve"> </w:t>
+        <w:t xml:space="preserve">Tần suất xuất hiện kẻ định: 25 </w:t>
       </w:r>
       <w:r>
         <w:rPr>
@@ -3285,43 +3078,7 @@
           <w:sz w:val="28"/>
           <w:szCs w:val="28"/>
         </w:rPr>
-        <w:t xml:space="preserve">Level </w:t>
-      </w:r>
-      <w:r>
-        <w:rPr>
-          <w:rFonts w:ascii="Times New Roman" w:hAnsi="Times New Roman" w:cs="Times New Roman"/>
-          <w:b/>
-          <w:sz w:val="28"/>
-          <w:szCs w:val="28"/>
-        </w:rPr>
-        <w:t>3</w:t>
-      </w:r>
-      <w:r>
-        <w:rPr>
-          <w:rFonts w:ascii="Times New Roman" w:hAnsi="Times New Roman" w:cs="Times New Roman"/>
-          <w:b/>
-          <w:sz w:val="28"/>
-          <w:szCs w:val="28"/>
-        </w:rPr>
-        <w:t xml:space="preserve">: </w:t>
-      </w:r>
-      <w:r>
-        <w:rPr>
-          <w:rFonts w:ascii="Times New Roman" w:hAnsi="Times New Roman" w:cs="Times New Roman"/>
-          <w:b/>
-          <w:sz w:val="28"/>
-          <w:szCs w:val="28"/>
-        </w:rPr>
-        <w:t>Safe house</w:t>
-      </w:r>
-      <w:r>
-        <w:rPr>
-          <w:rFonts w:ascii="Times New Roman" w:hAnsi="Times New Roman" w:cs="Times New Roman"/>
-          <w:b/>
-          <w:sz w:val="28"/>
-          <w:szCs w:val="28"/>
-        </w:rPr>
-        <w:t xml:space="preserve"> </w:t>
+        <w:t xml:space="preserve">Level 3: Safe house </w:t>
       </w:r>
     </w:p>
     <w:p>
@@ -3477,27 +3234,7 @@
           <w:szCs w:val="28"/>
           <w:lang w:val="en-US"/>
         </w:rPr>
-        <w:t xml:space="preserve">Tần suất xuất hiện kẻ định: </w:t>
-      </w:r>
-      <w:r>
-        <w:rPr>
-          <w:rFonts w:ascii="Times New Roman" w:hAnsi="Times New Roman" w:cs="Times New Roman"/>
-          <w:bCs/>
-          <w:sz w:val="28"/>
-          <w:szCs w:val="28"/>
-          <w:lang w:val="en-US"/>
-        </w:rPr>
-        <w:t>30</w:t>
-      </w:r>
-      <w:r>
-        <w:rPr>
-          <w:rFonts w:ascii="Times New Roman" w:hAnsi="Times New Roman" w:cs="Times New Roman"/>
-          <w:bCs/>
-          <w:sz w:val="28"/>
-          <w:szCs w:val="28"/>
-          <w:lang w:val="en-US"/>
-        </w:rPr>
-        <w:t xml:space="preserve"> </w:t>
+        <w:t xml:space="preserve">Tần suất xuất hiện kẻ định: 30 </w:t>
       </w:r>
       <w:r>
         <w:rPr>
@@ -3608,6 +3345,7 @@
         <w:t>%.</w:t>
       </w:r>
     </w:p>
+    <w:bookmarkEnd w:id="4"/>
     <w:p>
       <w:pPr>
         <w:spacing w:beforeLines="120" w:before="288" w:afterLines="120" w:after="288" w:line="312" w:lineRule="auto"/>
@@ -3805,7 +3543,7 @@
           <w:lang w:val="en-US"/>
         </w:rPr>
       </w:pPr>
-      <w:commentRangeStart w:id="2"/>
+      <w:commentRangeStart w:id="6"/>
       <w:r>
         <w:rPr>
           <w:rFonts w:ascii="Times New Roman" w:hAnsi="Times New Roman" w:cs="Times New Roman"/>
@@ -3903,14 +3641,14 @@
         </w:rPr>
         <w:t>Cooldown (3s)</w:t>
       </w:r>
-      <w:commentRangeEnd w:id="2"/>
+      <w:commentRangeEnd w:id="6"/>
       <w:r>
         <w:rPr>
           <w:rStyle w:val="CommentReference"/>
-          <w:rFonts w:eastAsiaTheme="minorHAnsi"/>
+          <w:rFonts w:ascii="Times New Roman" w:eastAsiaTheme="minorHAnsi" w:hAnsi="Times New Roman" w:cs="Times New Roman"/>
           <w:lang w:val="en-US" w:eastAsia="en-US"/>
         </w:rPr>
-        <w:commentReference w:id="2"/>
+        <w:commentReference w:id="6"/>
       </w:r>
     </w:p>
     <w:p>
@@ -4238,19 +3976,8 @@
           <w:sz w:val="28"/>
           <w:szCs w:val="28"/>
         </w:rPr>
-        <w:t xml:space="preserve">4.3.3 Boss Arc 1: </w:t>
-      </w:r>
-      <w:proofErr w:type="spellStart"/>
-      <w:r>
-        <w:rPr>
-          <w:rFonts w:ascii="Times New Roman" w:hAnsi="Times New Roman" w:cs="Times New Roman"/>
-          <w:b/>
-          <w:sz w:val="28"/>
-          <w:szCs w:val="28"/>
-        </w:rPr>
-        <w:t>Iosef</w:t>
-      </w:r>
-      <w:proofErr w:type="spellEnd"/>
+        <w:t>4.3.3 Boss Arc 1: Iosef</w:t>
+      </w:r>
     </w:p>
     <w:p>
       <w:pPr>
@@ -4495,7 +4222,7 @@
         </w:rPr>
         <w:t xml:space="preserve"> lần đấm tay</w:t>
       </w:r>
-      <w:commentRangeStart w:id="3"/>
+      <w:commentRangeStart w:id="7"/>
       <w:r>
         <w:rPr>
           <w:rFonts w:ascii="Times New Roman" w:hAnsi="Times New Roman" w:cs="Times New Roman"/>
@@ -4506,7 +4233,7 @@
         </w:rPr>
         <w:t>.</w:t>
       </w:r>
-      <w:commentRangeEnd w:id="3"/>
+      <w:commentRangeEnd w:id="7"/>
     </w:p>
     <w:p>
       <w:pPr>
@@ -4539,10 +4266,10 @@
       <w:r>
         <w:rPr>
           <w:rStyle w:val="CommentReference"/>
-          <w:rFonts w:eastAsiaTheme="minorHAnsi"/>
+          <w:rFonts w:ascii="Times New Roman" w:eastAsiaTheme="minorHAnsi" w:hAnsi="Times New Roman" w:cs="Times New Roman"/>
           <w:lang w:val="en-US" w:eastAsia="en-US"/>
         </w:rPr>
-        <w:commentReference w:id="3"/>
+        <w:commentReference w:id="7"/>
       </w:r>
     </w:p>
     <w:p>
@@ -4727,17 +4454,7 @@
           <w:szCs w:val="28"/>
           <w:lang w:val="en-US"/>
         </w:rPr>
-        <w:t xml:space="preserve">Tốc độ chạy: </w:t>
-      </w:r>
-      <w:r>
-        <w:rPr>
-          <w:rFonts w:ascii="Times New Roman" w:hAnsi="Times New Roman" w:cs="Times New Roman"/>
-          <w:bCs/>
-          <w:sz w:val="28"/>
-          <w:szCs w:val="28"/>
-          <w:lang w:val="en-US"/>
-        </w:rPr>
-        <w:t>1.25</w:t>
+        <w:t>Tốc độ chạy: 1.25</w:t>
       </w:r>
     </w:p>
     <w:p>
@@ -4766,7 +4483,241 @@
           <w:szCs w:val="28"/>
           <w:lang w:val="en-US"/>
         </w:rPr>
-        <w:t>Kỹ năng:</w:t>
+        <w:t xml:space="preserve">Kỹ năng: </w:t>
+      </w:r>
+    </w:p>
+    <w:p>
+      <w:pPr>
+        <w:pStyle w:val="ListParagraph"/>
+        <w:numPr>
+          <w:ilvl w:val="1"/>
+          <w:numId w:val="11"/>
+        </w:numPr>
+        <w:spacing w:beforeLines="120" w:before="288" w:afterLines="120" w:after="288" w:line="312" w:lineRule="auto"/>
+        <w:ind w:left="851"/>
+        <w:jc w:val="both"/>
+        <w:rPr>
+          <w:rFonts w:ascii="Times New Roman" w:hAnsi="Times New Roman" w:cs="Times New Roman"/>
+          <w:bCs/>
+          <w:sz w:val="28"/>
+          <w:szCs w:val="28"/>
+          <w:lang w:val="en-US"/>
+        </w:rPr>
+      </w:pPr>
+      <w:r>
+        <w:rPr>
+          <w:rFonts w:ascii="Times New Roman" w:hAnsi="Times New Roman" w:cs="Times New Roman"/>
+          <w:bCs/>
+          <w:sz w:val="28"/>
+          <w:szCs w:val="28"/>
+          <w:lang w:val="en-US"/>
+        </w:rPr>
+        <w:t>Nghệ sĩ chơi dao</w:t>
+      </w:r>
+      <w:r>
+        <w:rPr>
+          <w:rFonts w:ascii="Times New Roman" w:hAnsi="Times New Roman" w:cs="Times New Roman"/>
+          <w:bCs/>
+          <w:sz w:val="28"/>
+          <w:szCs w:val="28"/>
+          <w:lang w:val="en-US"/>
+        </w:rPr>
+        <w:t xml:space="preserve"> (bị động): x1.5 sát thương từ dao.</w:t>
+      </w:r>
+    </w:p>
+    <w:p>
+      <w:pPr>
+        <w:pStyle w:val="ListParagraph"/>
+        <w:numPr>
+          <w:ilvl w:val="1"/>
+          <w:numId w:val="11"/>
+        </w:numPr>
+        <w:spacing w:beforeLines="120" w:before="288" w:afterLines="120" w:after="288" w:line="312" w:lineRule="auto"/>
+        <w:ind w:left="851"/>
+        <w:jc w:val="both"/>
+        <w:rPr>
+          <w:rFonts w:ascii="Times New Roman" w:hAnsi="Times New Roman" w:cs="Times New Roman"/>
+          <w:bCs/>
+          <w:sz w:val="28"/>
+          <w:szCs w:val="28"/>
+          <w:lang w:val="en-US"/>
+        </w:rPr>
+      </w:pPr>
+      <w:r>
+        <w:rPr>
+          <w:rFonts w:ascii="Times New Roman" w:hAnsi="Times New Roman" w:cs="Times New Roman"/>
+          <w:bCs/>
+          <w:sz w:val="28"/>
+          <w:szCs w:val="28"/>
+          <w:lang w:val="en-US"/>
+        </w:rPr>
+        <w:t>Nghệ sĩ nhào lộn (bị động): 30% né đòn từ đối phương.</w:t>
+      </w:r>
+    </w:p>
+    <w:p>
+      <w:pPr>
+        <w:spacing w:beforeLines="120" w:before="288" w:afterLines="120" w:after="288" w:line="312" w:lineRule="auto"/>
+        <w:jc w:val="both"/>
+        <w:rPr>
+          <w:rFonts w:ascii="Times New Roman" w:hAnsi="Times New Roman" w:cs="Times New Roman"/>
+          <w:b/>
+          <w:sz w:val="28"/>
+          <w:szCs w:val="28"/>
+        </w:rPr>
+      </w:pPr>
+      <w:r>
+        <w:rPr>
+          <w:rFonts w:ascii="Times New Roman" w:hAnsi="Times New Roman" w:cs="Times New Roman"/>
+          <w:b/>
+          <w:sz w:val="28"/>
+          <w:szCs w:val="28"/>
+        </w:rPr>
+        <w:t xml:space="preserve">4.3.3 Boss Arc </w:t>
+      </w:r>
+      <w:r>
+        <w:rPr>
+          <w:rFonts w:ascii="Times New Roman" w:hAnsi="Times New Roman" w:cs="Times New Roman"/>
+          <w:b/>
+          <w:sz w:val="28"/>
+          <w:szCs w:val="28"/>
+        </w:rPr>
+        <w:t>3</w:t>
+      </w:r>
+      <w:r>
+        <w:rPr>
+          <w:rFonts w:ascii="Times New Roman" w:hAnsi="Times New Roman" w:cs="Times New Roman"/>
+          <w:b/>
+          <w:sz w:val="28"/>
+          <w:szCs w:val="28"/>
+        </w:rPr>
+        <w:t xml:space="preserve">: </w:t>
+      </w:r>
+      <w:r>
+        <w:rPr>
+          <w:rFonts w:ascii="Times New Roman" w:hAnsi="Times New Roman" w:cs="Times New Roman"/>
+          <w:b/>
+          <w:sz w:val="28"/>
+          <w:szCs w:val="28"/>
+        </w:rPr>
+        <w:t>Viggo</w:t>
+      </w:r>
+    </w:p>
+    <w:p>
+      <w:pPr>
+        <w:pStyle w:val="ListParagraph"/>
+        <w:numPr>
+          <w:ilvl w:val="0"/>
+          <w:numId w:val="11"/>
+        </w:numPr>
+        <w:spacing w:beforeLines="120" w:before="288" w:afterLines="120" w:after="288" w:line="312" w:lineRule="auto"/>
+        <w:ind w:left="426"/>
+        <w:jc w:val="both"/>
+        <w:rPr>
+          <w:rFonts w:ascii="Times New Roman" w:hAnsi="Times New Roman" w:cs="Times New Roman"/>
+          <w:bCs/>
+          <w:sz w:val="28"/>
+          <w:szCs w:val="28"/>
+          <w:lang w:val="en-US"/>
+        </w:rPr>
+      </w:pPr>
+      <w:r>
+        <w:rPr>
+          <w:rFonts w:ascii="Times New Roman" w:hAnsi="Times New Roman" w:cs="Times New Roman"/>
+          <w:bCs/>
+          <w:sz w:val="28"/>
+          <w:szCs w:val="28"/>
+          <w:lang w:val="en-US"/>
+        </w:rPr>
+        <w:t>T</w:t>
+      </w:r>
+      <w:r>
+        <w:rPr>
+          <w:rFonts w:ascii="Times New Roman" w:hAnsi="Times New Roman" w:cs="Times New Roman"/>
+          <w:bCs/>
+          <w:sz w:val="28"/>
+          <w:szCs w:val="28"/>
+          <w:lang w:val="en-US"/>
+        </w:rPr>
+        <w:t>rùm xã hội đen Viggo</w:t>
+      </w:r>
+      <w:r>
+        <w:rPr>
+          <w:rFonts w:ascii="Times New Roman" w:hAnsi="Times New Roman" w:cs="Times New Roman"/>
+          <w:bCs/>
+          <w:sz w:val="28"/>
+          <w:szCs w:val="28"/>
+          <w:lang w:val="en-US"/>
+        </w:rPr>
+        <w:t>, người mà John W</w:t>
+      </w:r>
+      <w:r>
+        <w:rPr>
+          <w:rFonts w:ascii="Times New Roman" w:hAnsi="Times New Roman" w:cs="Times New Roman"/>
+          <w:bCs/>
+          <w:sz w:val="28"/>
+          <w:szCs w:val="28"/>
+          <w:lang w:val="en-US"/>
+        </w:rPr>
+        <w:t>i</w:t>
+      </w:r>
+      <w:r>
+        <w:rPr>
+          <w:rFonts w:ascii="Times New Roman" w:hAnsi="Times New Roman" w:cs="Times New Roman"/>
+          <w:bCs/>
+          <w:sz w:val="28"/>
+          <w:szCs w:val="28"/>
+          <w:lang w:val="en-US"/>
+        </w:rPr>
+        <w:t>ck từng làm việc cho</w:t>
+      </w:r>
+    </w:p>
+    <w:p>
+      <w:pPr>
+        <w:pStyle w:val="ListParagraph"/>
+        <w:numPr>
+          <w:ilvl w:val="0"/>
+          <w:numId w:val="11"/>
+        </w:numPr>
+        <w:spacing w:beforeLines="120" w:before="288" w:afterLines="120" w:after="288" w:line="312" w:lineRule="auto"/>
+        <w:ind w:left="426"/>
+        <w:jc w:val="both"/>
+        <w:rPr>
+          <w:rFonts w:ascii="Times New Roman" w:hAnsi="Times New Roman" w:cs="Times New Roman"/>
+          <w:bCs/>
+          <w:sz w:val="28"/>
+          <w:szCs w:val="28"/>
+          <w:lang w:val="en-US"/>
+        </w:rPr>
+      </w:pPr>
+      <w:r>
+        <w:rPr>
+          <w:rFonts w:ascii="Times New Roman" w:hAnsi="Times New Roman" w:cs="Times New Roman"/>
+          <w:bCs/>
+          <w:sz w:val="28"/>
+          <w:szCs w:val="28"/>
+          <w:lang w:val="en-US"/>
+        </w:rPr>
+        <w:t xml:space="preserve">Máu: </w:t>
+      </w:r>
+      <w:r>
+        <w:rPr>
+          <w:rFonts w:ascii="Times New Roman" w:hAnsi="Times New Roman" w:cs="Times New Roman"/>
+          <w:bCs/>
+          <w:sz w:val="28"/>
+          <w:szCs w:val="28"/>
+          <w:lang w:val="en-US"/>
+        </w:rPr>
+        <w:t>3</w:t>
+      </w:r>
+      <w:r>
+        <w:rPr>
+          <w:rFonts w:ascii="Times New Roman" w:hAnsi="Times New Roman" w:cs="Times New Roman"/>
+          <w:bCs/>
+          <w:sz w:val="28"/>
+          <w:szCs w:val="28"/>
+          <w:lang w:val="en-US"/>
+        </w:rPr>
+        <w:t>50</w:t>
       </w:r>
       <w:r>
         <w:rPr>
@@ -4783,122 +4734,6 @@
       <w:pPr>
         <w:pStyle w:val="ListParagraph"/>
         <w:numPr>
-          <w:ilvl w:val="1"/>
-          <w:numId w:val="11"/>
-        </w:numPr>
-        <w:spacing w:beforeLines="120" w:before="288" w:afterLines="120" w:after="288" w:line="312" w:lineRule="auto"/>
-        <w:ind w:left="851"/>
-        <w:jc w:val="both"/>
-        <w:rPr>
-          <w:rFonts w:ascii="Times New Roman" w:hAnsi="Times New Roman" w:cs="Times New Roman"/>
-          <w:bCs/>
-          <w:sz w:val="28"/>
-          <w:szCs w:val="28"/>
-          <w:lang w:val="en-US"/>
-        </w:rPr>
-      </w:pPr>
-      <w:r>
-        <w:rPr>
-          <w:rFonts w:ascii="Times New Roman" w:hAnsi="Times New Roman" w:cs="Times New Roman"/>
-          <w:bCs/>
-          <w:sz w:val="28"/>
-          <w:szCs w:val="28"/>
-          <w:lang w:val="en-US"/>
-        </w:rPr>
-        <w:t>Nghệ sĩ chơi dao</w:t>
-      </w:r>
-      <w:r>
-        <w:rPr>
-          <w:rFonts w:ascii="Times New Roman" w:hAnsi="Times New Roman" w:cs="Times New Roman"/>
-          <w:bCs/>
-          <w:sz w:val="28"/>
-          <w:szCs w:val="28"/>
-          <w:lang w:val="en-US"/>
-        </w:rPr>
-        <w:t xml:space="preserve"> (bị động): x1.5 sát thương từ dao.</w:t>
-      </w:r>
-    </w:p>
-    <w:p>
-      <w:pPr>
-        <w:pStyle w:val="ListParagraph"/>
-        <w:numPr>
-          <w:ilvl w:val="1"/>
-          <w:numId w:val="11"/>
-        </w:numPr>
-        <w:spacing w:beforeLines="120" w:before="288" w:afterLines="120" w:after="288" w:line="312" w:lineRule="auto"/>
-        <w:ind w:left="851"/>
-        <w:jc w:val="both"/>
-        <w:rPr>
-          <w:rFonts w:ascii="Times New Roman" w:hAnsi="Times New Roman" w:cs="Times New Roman"/>
-          <w:bCs/>
-          <w:sz w:val="28"/>
-          <w:szCs w:val="28"/>
-          <w:lang w:val="en-US"/>
-        </w:rPr>
-      </w:pPr>
-      <w:r>
-        <w:rPr>
-          <w:rFonts w:ascii="Times New Roman" w:hAnsi="Times New Roman" w:cs="Times New Roman"/>
-          <w:bCs/>
-          <w:sz w:val="28"/>
-          <w:szCs w:val="28"/>
-          <w:lang w:val="en-US"/>
-        </w:rPr>
-        <w:t>Nghệ sĩ nhào lộn (bị động): 30% né đòn từ đối phương.</w:t>
-      </w:r>
-    </w:p>
-    <w:p>
-      <w:pPr>
-        <w:spacing w:beforeLines="120" w:before="288" w:afterLines="120" w:after="288" w:line="312" w:lineRule="auto"/>
-        <w:jc w:val="both"/>
-        <w:rPr>
-          <w:rFonts w:ascii="Times New Roman" w:hAnsi="Times New Roman" w:cs="Times New Roman"/>
-          <w:b/>
-          <w:sz w:val="28"/>
-          <w:szCs w:val="28"/>
-        </w:rPr>
-      </w:pPr>
-      <w:r>
-        <w:rPr>
-          <w:rFonts w:ascii="Times New Roman" w:hAnsi="Times New Roman" w:cs="Times New Roman"/>
-          <w:b/>
-          <w:sz w:val="28"/>
-          <w:szCs w:val="28"/>
-        </w:rPr>
-        <w:t xml:space="preserve">4.3.3 Boss Arc </w:t>
-      </w:r>
-      <w:r>
-        <w:rPr>
-          <w:rFonts w:ascii="Times New Roman" w:hAnsi="Times New Roman" w:cs="Times New Roman"/>
-          <w:b/>
-          <w:sz w:val="28"/>
-          <w:szCs w:val="28"/>
-        </w:rPr>
-        <w:t>3</w:t>
-      </w:r>
-      <w:r>
-        <w:rPr>
-          <w:rFonts w:ascii="Times New Roman" w:hAnsi="Times New Roman" w:cs="Times New Roman"/>
-          <w:b/>
-          <w:sz w:val="28"/>
-          <w:szCs w:val="28"/>
-        </w:rPr>
-        <w:t xml:space="preserve">: </w:t>
-      </w:r>
-      <w:r>
-        <w:rPr>
-          <w:rFonts w:ascii="Times New Roman" w:hAnsi="Times New Roman" w:cs="Times New Roman"/>
-          <w:b/>
-          <w:sz w:val="28"/>
-          <w:szCs w:val="28"/>
-        </w:rPr>
-        <w:t>Viggo</w:t>
-      </w:r>
-    </w:p>
-    <w:p>
-      <w:pPr>
-        <w:pStyle w:val="ListParagraph"/>
-        <w:numPr>
           <w:ilvl w:val="0"/>
           <w:numId w:val="11"/>
         </w:numPr>
@@ -4921,145 +4756,7 @@
           <w:szCs w:val="28"/>
           <w:lang w:val="en-US"/>
         </w:rPr>
-        <w:t>T</w:t>
-      </w:r>
-      <w:r>
-        <w:rPr>
-          <w:rFonts w:ascii="Times New Roman" w:hAnsi="Times New Roman" w:cs="Times New Roman"/>
-          <w:bCs/>
-          <w:sz w:val="28"/>
-          <w:szCs w:val="28"/>
-          <w:lang w:val="en-US"/>
-        </w:rPr>
-        <w:t>rùm xã hội đen Viggo</w:t>
-      </w:r>
-      <w:r>
-        <w:rPr>
-          <w:rFonts w:ascii="Times New Roman" w:hAnsi="Times New Roman" w:cs="Times New Roman"/>
-          <w:bCs/>
-          <w:sz w:val="28"/>
-          <w:szCs w:val="28"/>
-          <w:lang w:val="en-US"/>
-        </w:rPr>
-        <w:t>, người mà John W</w:t>
-      </w:r>
-      <w:r>
-        <w:rPr>
-          <w:rFonts w:ascii="Times New Roman" w:hAnsi="Times New Roman" w:cs="Times New Roman"/>
-          <w:bCs/>
-          <w:sz w:val="28"/>
-          <w:szCs w:val="28"/>
-          <w:lang w:val="en-US"/>
-        </w:rPr>
-        <w:t>i</w:t>
-      </w:r>
-      <w:r>
-        <w:rPr>
-          <w:rFonts w:ascii="Times New Roman" w:hAnsi="Times New Roman" w:cs="Times New Roman"/>
-          <w:bCs/>
-          <w:sz w:val="28"/>
-          <w:szCs w:val="28"/>
-          <w:lang w:val="en-US"/>
-        </w:rPr>
-        <w:t>ck từng làm việc cho</w:t>
-      </w:r>
-    </w:p>
-    <w:p>
-      <w:pPr>
-        <w:pStyle w:val="ListParagraph"/>
-        <w:numPr>
-          <w:ilvl w:val="0"/>
-          <w:numId w:val="11"/>
-        </w:numPr>
-        <w:spacing w:beforeLines="120" w:before="288" w:afterLines="120" w:after="288" w:line="312" w:lineRule="auto"/>
-        <w:ind w:left="426"/>
-        <w:jc w:val="both"/>
-        <w:rPr>
-          <w:rFonts w:ascii="Times New Roman" w:hAnsi="Times New Roman" w:cs="Times New Roman"/>
-          <w:bCs/>
-          <w:sz w:val="28"/>
-          <w:szCs w:val="28"/>
-          <w:lang w:val="en-US"/>
-        </w:rPr>
-      </w:pPr>
-      <w:r>
-        <w:rPr>
-          <w:rFonts w:ascii="Times New Roman" w:hAnsi="Times New Roman" w:cs="Times New Roman"/>
-          <w:bCs/>
-          <w:sz w:val="28"/>
-          <w:szCs w:val="28"/>
-          <w:lang w:val="en-US"/>
-        </w:rPr>
-        <w:t xml:space="preserve">Máu: </w:t>
-      </w:r>
-      <w:r>
-        <w:rPr>
-          <w:rFonts w:ascii="Times New Roman" w:hAnsi="Times New Roman" w:cs="Times New Roman"/>
-          <w:bCs/>
-          <w:sz w:val="28"/>
-          <w:szCs w:val="28"/>
-          <w:lang w:val="en-US"/>
-        </w:rPr>
-        <w:t>3</w:t>
-      </w:r>
-      <w:r>
-        <w:rPr>
-          <w:rFonts w:ascii="Times New Roman" w:hAnsi="Times New Roman" w:cs="Times New Roman"/>
-          <w:bCs/>
-          <w:sz w:val="28"/>
-          <w:szCs w:val="28"/>
-          <w:lang w:val="en-US"/>
-        </w:rPr>
-        <w:t>50</w:t>
-      </w:r>
-      <w:r>
-        <w:rPr>
-          <w:rFonts w:ascii="Times New Roman" w:hAnsi="Times New Roman" w:cs="Times New Roman"/>
-          <w:bCs/>
-          <w:sz w:val="28"/>
-          <w:szCs w:val="28"/>
-          <w:lang w:val="en-US"/>
-        </w:rPr>
-        <w:t xml:space="preserve"> </w:t>
-      </w:r>
-    </w:p>
-    <w:p>
-      <w:pPr>
-        <w:pStyle w:val="ListParagraph"/>
-        <w:numPr>
-          <w:ilvl w:val="0"/>
-          <w:numId w:val="11"/>
-        </w:numPr>
-        <w:spacing w:beforeLines="120" w:before="288" w:afterLines="120" w:after="288" w:line="312" w:lineRule="auto"/>
-        <w:ind w:left="426"/>
-        <w:jc w:val="both"/>
-        <w:rPr>
-          <w:rFonts w:ascii="Times New Roman" w:hAnsi="Times New Roman" w:cs="Times New Roman"/>
-          <w:bCs/>
-          <w:sz w:val="28"/>
-          <w:szCs w:val="28"/>
-          <w:lang w:val="en-US"/>
-        </w:rPr>
-      </w:pPr>
-      <w:r>
-        <w:rPr>
-          <w:rFonts w:ascii="Times New Roman" w:hAnsi="Times New Roman" w:cs="Times New Roman"/>
-          <w:bCs/>
-          <w:sz w:val="28"/>
-          <w:szCs w:val="28"/>
-          <w:lang w:val="en-US"/>
-        </w:rPr>
-        <w:t xml:space="preserve">Tốc độ chạy: </w:t>
-      </w:r>
-      <w:r>
-        <w:rPr>
-          <w:rFonts w:ascii="Times New Roman" w:hAnsi="Times New Roman" w:cs="Times New Roman"/>
-          <w:bCs/>
-          <w:sz w:val="28"/>
-          <w:szCs w:val="28"/>
-          <w:lang w:val="en-US"/>
-        </w:rPr>
-        <w:t>0.75</w:t>
+        <w:t>Tốc độ chạy: 0.75</w:t>
       </w:r>
     </w:p>
     <w:p>
@@ -6711,6 +6408,8 @@
         </w:rPr>
         <w:t>f, Đấm tay không:</w:t>
       </w:r>
+      <w:bookmarkStart w:id="8" w:name="_GoBack"/>
+      <w:bookmarkEnd w:id="8"/>
     </w:p>
     <w:p>
       <w:pPr>
@@ -7353,29 +7052,7 @@
           <w:szCs w:val="28"/>
           <w:lang w:val="en-US"/>
         </w:rPr>
-        <w:t>. (</w:t>
-      </w:r>
-      <w:proofErr w:type="spellStart"/>
-      <w:r>
-        <w:rPr>
-          <w:rFonts w:ascii="Times New Roman" w:hAnsi="Times New Roman" w:cs="Times New Roman"/>
-          <w:bCs/>
-          <w:sz w:val="28"/>
-          <w:szCs w:val="28"/>
-          <w:lang w:val="en-US"/>
-        </w:rPr>
-        <w:t>vd</w:t>
-      </w:r>
-      <w:proofErr w:type="spellEnd"/>
-      <w:r>
-        <w:rPr>
-          <w:rFonts w:ascii="Times New Roman" w:hAnsi="Times New Roman" w:cs="Times New Roman"/>
-          <w:bCs/>
-          <w:sz w:val="28"/>
-          <w:szCs w:val="28"/>
-          <w:lang w:val="en-US"/>
-        </w:rPr>
-        <w:t xml:space="preserve">: Sau </w:t>
+        <w:t xml:space="preserve">. (vd: Sau </w:t>
       </w:r>
       <w:r>
         <w:rPr>
@@ -7685,7 +7362,7 @@
 
 <file path=word/comments.xml><?xml version="1.0" encoding="utf-8"?>
 <w:comments xmlns:wpc="http://schemas.microsoft.com/office/word/2010/wordprocessingCanvas" xmlns:cx="http://schemas.microsoft.com/office/drawing/2014/chartex" xmlns:cx1="http://schemas.microsoft.com/office/drawing/2015/9/8/chartex" xmlns:cx2="http://schemas.microsoft.com/office/drawing/2015/10/21/chartex" xmlns:cx3="http://schemas.microsoft.com/office/drawing/2016/5/9/chartex" xmlns:cx4="http://schemas.microsoft.com/office/drawing/2016/5/10/chartex" xmlns:cx5="http://schemas.microsoft.com/office/drawing/2016/5/11/chartex" xmlns:cx6="http://schemas.microsoft.com/office/drawing/2016/5/12/chartex" xmlns:cx7="http://schemas.microsoft.com/office/drawing/2016/5/13/chartex" xmlns:cx8="http://schemas.microsoft.com/office/drawing/2016/5/14/chartex" xmlns:mc="http://schemas.openxmlformats.org/markup-compatibility/2006" xmlns:aink="http://schemas.microsoft.com/office/drawing/2016/ink" xmlns:am3d="http://schemas.microsoft.com/office/drawing/2017/model3d" xmlns:o="urn:schemas-microsoft-com:office:office" xmlns:r="http://schemas.openxmlformats.org/officeDocument/2006/relationships" xmlns:m="http://schemas.openxmlformats.org/officeDocument/2006/math" xmlns:v="urn:schemas-microsoft-com:vml" xmlns:wp14="http://schemas.microsoft.com/office/word/2010/wordprocessingDrawing" xmlns:wp="http://schemas.openxmlformats.org/drawingml/2006/wordprocessingDrawing" xmlns:w10="urn:schemas-microsoft-com:office:word" xmlns:w="http://schemas.openxmlformats.org/wordprocessingml/2006/main" xmlns:w14="http://schemas.microsoft.com/office/word/2010/wordml" xmlns:w15="http://schemas.microsoft.com/office/word/2012/wordml" xmlns:w16cid="http://schemas.microsoft.com/office/word/2016/wordml/cid" xmlns:w16se="http://schemas.microsoft.com/office/word/2015/wordml/symex" xmlns:wpg="http://schemas.microsoft.com/office/word/2010/wordprocessingGroup" xmlns:wpi="http://schemas.microsoft.com/office/word/2010/wordprocessingInk" xmlns:wne="http://schemas.microsoft.com/office/word/2006/wordml" xmlns:wps="http://schemas.microsoft.com/office/word/2010/wordprocessingShape" mc:Ignorable="w14 w15 w16se w16cid wp14">
-  <w:comment w:id="0" w:author="Nguyen Long" w:date="2019-09-12T08:19:00Z" w:initials="NL">
+  <w:comment w:id="5" w:author="Nguyen Long" w:date="2019-09-12T08:19:00Z" w:initials="NL">
     <w:p>
       <w:pPr>
         <w:pStyle w:val="CommentText"/>
@@ -7701,7 +7378,7 @@
       </w:r>
     </w:p>
   </w:comment>
-  <w:comment w:id="2" w:author="Nguyen Long" w:date="2019-09-12T08:20:00Z" w:initials="NL">
+  <w:comment w:id="6" w:author="Nguyen Long" w:date="2019-09-12T08:20:00Z" w:initials="NL">
     <w:p>
       <w:pPr>
         <w:pStyle w:val="CommentText"/>
@@ -7717,7 +7394,7 @@
       </w:r>
     </w:p>
   </w:comment>
-  <w:comment w:id="3" w:author="Nguyen Long" w:date="2019-09-12T07:59:00Z" w:initials="NL">
+  <w:comment w:id="7" w:author="Nguyen Long" w:date="2019-09-12T07:59:00Z" w:initials="NL">
     <w:p>
       <w:pPr>
         <w:pStyle w:val="CommentText"/>
@@ -10651,7 +10328,7 @@
 </file>
 
 <file path=customXml/itemProps1.xml><?xml version="1.0" encoding="utf-8"?>
-<ds:datastoreItem xmlns:ds="http://schemas.openxmlformats.org/officeDocument/2006/customXml" ds:itemID="{53F00ACF-0904-4FDD-AC5D-04A791080120}">
+<ds:datastoreItem xmlns:ds="http://schemas.openxmlformats.org/officeDocument/2006/customXml" ds:itemID="{FDF870BB-C055-42AF-9020-3ACFE8671EDF}">
   <ds:schemaRefs>
     <ds:schemaRef ds:uri="http://schemas.openxmlformats.org/officeDocument/2006/bibliography"/>
   </ds:schemaRefs>

</xml_diff>